<commit_message>
Week 11 Revision 2
</commit_message>
<xml_diff>
--- a/Week11/2015011308_唐适之/Revision.docx
+++ b/Week11/2015011308_唐适之/Revision.docx
@@ -10,15 +10,7 @@
       </w:pPr>
       <w:r>
         <w:rPr/>
-        <w:t>Week</w:t>
-      </w:r>
-      <w:r>
-        <w:rPr/>
-        <w:t>11</w:t>
-      </w:r>
-      <w:r>
-        <w:rPr/>
-        <w:t xml:space="preserve"> Revision</w:t>
+        <w:t>Week11 Revision</w:t>
       </w:r>
     </w:p>
     <w:p>
@@ -147,10 +139,10 @@
         <w:tblStyle w:val="1-4"/>
         <w:tblW w:w="8856" w:type="dxa"/>
         <w:jc w:val="left"/>
-        <w:tblInd w:w="0" w:type="dxa"/>
+        <w:tblInd w:w="-10" w:type="dxa"/>
         <w:tblCellMar>
           <w:top w:w="0" w:type="dxa"/>
-          <w:left w:w="107" w:type="dxa"/>
+          <w:left w:w="97" w:type="dxa"/>
           <w:bottom w:w="0" w:type="dxa"/>
           <w:right w:w="108" w:type="dxa"/>
         </w:tblCellMar>
@@ -172,29 +164,29 @@
             <w:tcBorders/>
             <w:shd w:color="auto" w:fill="DFD8E8" w:themeFill="accent4" w:themeFillTint="3f" w:val="clear"/>
             <w:tcMar>
-              <w:left w:w="107" w:type="dxa"/>
-            </w:tcMar>
-            <w:vAlign w:val="center"/>
-          </w:tcPr>
-          <w:p>
-            <w:pPr>
-              <w:pStyle w:val="Normal"/>
-              <w:spacing w:lineRule="auto" w:line="240" w:before="0" w:after="0"/>
-              <w:jc w:val="center"/>
-              <w:rPr>
-                <w:b/>
-                <w:b/>
-                <w:bCs/>
-              </w:rPr>
-            </w:pPr>
-            <w:r>
-              <w:rPr>
-                <w:rFonts w:eastAsia="宋体" w:cs="Arial" w:ascii="Arial" w:hAnsi="Arial" w:eastAsiaTheme="minorEastAsia"/>
-                <w:b/>
-                <w:bCs/>
-                <w:sz w:val="20"/>
-                <w:szCs w:val="24"/>
-                <w:lang w:eastAsia="zh-CN"/>
+              <w:left w:w="97" w:type="dxa"/>
+            </w:tcMar>
+            <w:vAlign w:val="center"/>
+          </w:tcPr>
+          <w:p>
+            <w:pPr>
+              <w:pStyle w:val="Normal"/>
+              <w:spacing w:lineRule="auto" w:line="240" w:before="0" w:after="0"/>
+              <w:jc w:val="center"/>
+              <w:rPr>
+                <w:b/>
+                <w:b/>
+                <w:bCs/>
+              </w:rPr>
+            </w:pPr>
+            <w:r>
+              <w:rPr>
+                <w:rFonts w:eastAsia="" w:cs="Arial" w:ascii="Arial" w:hAnsi="Arial" w:eastAsiaTheme="minorEastAsia"/>
+                <w:b/>
+                <w:bCs/>
+                <w:sz w:val="20"/>
+                <w:szCs w:val="24"/>
+                <w:lang w:eastAsia="zh-CN" w:bidi="ar-SA"/>
               </w:rPr>
               <w:t>Makefile</w:t>
             </w:r>
@@ -212,12 +204,12 @@
             </w:pPr>
             <w:r>
               <w:rPr>
-                <w:rFonts w:eastAsia="宋体" w:cs="Arial" w:ascii="Arial" w:hAnsi="Arial" w:eastAsiaTheme="minorEastAsia"/>
-                <w:b/>
-                <w:bCs/>
-                <w:sz w:val="20"/>
-                <w:szCs w:val="24"/>
-                <w:lang w:eastAsia="zh-CN"/>
+                <w:rFonts w:eastAsia="" w:cs="Arial" w:ascii="Arial" w:hAnsi="Arial" w:eastAsiaTheme="minorEastAsia"/>
+                <w:b/>
+                <w:bCs/>
+                <w:sz w:val="20"/>
+                <w:szCs w:val="24"/>
+                <w:lang w:eastAsia="zh-CN" w:bidi="ar-SA"/>
               </w:rPr>
               <w:t>(10%)</w:t>
             </w:r>
@@ -229,7 +221,7 @@
             <w:tcBorders/>
             <w:shd w:color="auto" w:fill="DFD8E8" w:themeFill="accent4" w:themeFillTint="3f" w:val="clear"/>
             <w:tcMar>
-              <w:left w:w="107" w:type="dxa"/>
+              <w:left w:w="97" w:type="dxa"/>
             </w:tcMar>
             <w:vAlign w:val="center"/>
           </w:tcPr>
@@ -247,12 +239,12 @@
             </w:pPr>
             <w:r>
               <w:rPr>
-                <w:rFonts w:cs="Arial" w:ascii="Arial" w:hAnsi="Arial"/>
-                <w:b/>
-                <w:bCs/>
-                <w:sz w:val="20"/>
-                <w:szCs w:val="24"/>
-                <w:lang w:eastAsia="zh-CN"/>
+                <w:rFonts w:eastAsia="" w:cs="Arial" w:eastAsiaTheme="minorEastAsia" w:ascii="Arial" w:hAnsi="Arial"/>
+                <w:b/>
+                <w:bCs/>
+                <w:sz w:val="20"/>
+                <w:szCs w:val="24"/>
+                <w:lang w:eastAsia="zh-CN" w:bidi="ar-SA"/>
               </w:rPr>
               <w:t>10</w:t>
             </w:r>
@@ -271,29 +263,29 @@
             <w:tcBorders/>
             <w:shd w:color="auto" w:fill="BFB1D0" w:themeFill="accent4" w:themeFillTint="7f" w:val="clear"/>
             <w:tcMar>
-              <w:left w:w="107" w:type="dxa"/>
-            </w:tcMar>
-            <w:vAlign w:val="center"/>
-          </w:tcPr>
-          <w:p>
-            <w:pPr>
-              <w:pStyle w:val="Normal"/>
-              <w:spacing w:lineRule="auto" w:line="240" w:before="0" w:after="0"/>
-              <w:jc w:val="center"/>
-              <w:rPr>
-                <w:b/>
-                <w:b/>
-                <w:bCs/>
-              </w:rPr>
-            </w:pPr>
-            <w:r>
-              <w:rPr>
-                <w:rFonts w:eastAsia="宋体" w:cs="Arial" w:ascii="Arial" w:hAnsi="Arial" w:eastAsiaTheme="minorEastAsia"/>
-                <w:b/>
-                <w:bCs/>
-                <w:sz w:val="20"/>
-                <w:szCs w:val="24"/>
-                <w:lang w:eastAsia="zh-CN"/>
+              <w:left w:w="97" w:type="dxa"/>
+            </w:tcMar>
+            <w:vAlign w:val="center"/>
+          </w:tcPr>
+          <w:p>
+            <w:pPr>
+              <w:pStyle w:val="Normal"/>
+              <w:spacing w:lineRule="auto" w:line="240" w:before="0" w:after="0"/>
+              <w:jc w:val="center"/>
+              <w:rPr>
+                <w:b/>
+                <w:b/>
+                <w:bCs/>
+              </w:rPr>
+            </w:pPr>
+            <w:r>
+              <w:rPr>
+                <w:rFonts w:eastAsia="" w:cs="Arial" w:ascii="Arial" w:hAnsi="Arial" w:eastAsiaTheme="minorEastAsia"/>
+                <w:b/>
+                <w:bCs/>
+                <w:sz w:val="20"/>
+                <w:szCs w:val="24"/>
+                <w:lang w:eastAsia="zh-CN" w:bidi="ar-SA"/>
               </w:rPr>
               <w:t>Review Comments</w:t>
             </w:r>
@@ -305,7 +297,7 @@
             <w:tcBorders/>
             <w:shd w:color="auto" w:fill="BFB1D0" w:themeFill="accent4" w:themeFillTint="7f" w:val="clear"/>
             <w:tcMar>
-              <w:left w:w="107" w:type="dxa"/>
+              <w:left w:w="97" w:type="dxa"/>
             </w:tcMar>
             <w:vAlign w:val="center"/>
           </w:tcPr>
@@ -315,14 +307,17 @@
               <w:spacing w:lineRule="auto" w:line="240" w:before="0" w:after="0"/>
               <w:jc w:val="center"/>
               <w:cnfStyle w:val="000000100000" w:firstRow="0" w:lastRow="0" w:firstColumn="0" w:lastColumn="0" w:oddVBand="0" w:evenVBand="0" w:oddHBand="1" w:evenHBand="0" w:firstRowFirstColumn="0" w:firstRowLastColumn="0" w:lastRowFirstColumn="0" w:lastRowLastColumn="0"/>
-              <w:rPr/>
-            </w:pPr>
-            <w:r>
-              <w:rPr>
-                <w:rFonts w:cs="Arial" w:ascii="Arial" w:hAnsi="Arial"/>
-                <w:sz w:val="20"/>
-                <w:szCs w:val="24"/>
-                <w:lang w:eastAsia="zh-CN"/>
+              <w:rPr>
+                <w:rFonts w:eastAsia="" w:cstheme="minorBidi" w:eastAsiaTheme="minorEastAsia"/>
+                <w:lang w:bidi="ar-SA"/>
+              </w:rPr>
+            </w:pPr>
+            <w:r>
+              <w:rPr>
+                <w:rFonts w:eastAsia="" w:cs="Arial" w:eastAsiaTheme="minorEastAsia" w:ascii="Arial" w:hAnsi="Arial"/>
+                <w:sz w:val="20"/>
+                <w:szCs w:val="24"/>
+                <w:lang w:eastAsia="zh-CN" w:bidi="ar-SA"/>
               </w:rPr>
               <w:t>Correct.</w:t>
             </w:r>
@@ -340,29 +335,29 @@
             <w:tcBorders/>
             <w:shd w:color="auto" w:fill="DFD8E8" w:themeFill="accent4" w:themeFillTint="3f" w:val="clear"/>
             <w:tcMar>
-              <w:left w:w="107" w:type="dxa"/>
-            </w:tcMar>
-            <w:vAlign w:val="center"/>
-          </w:tcPr>
-          <w:p>
-            <w:pPr>
-              <w:pStyle w:val="Normal"/>
-              <w:spacing w:lineRule="auto" w:line="240" w:before="0" w:after="0"/>
-              <w:jc w:val="center"/>
-              <w:rPr>
-                <w:b/>
-                <w:b/>
-                <w:bCs/>
-              </w:rPr>
-            </w:pPr>
-            <w:r>
-              <w:rPr>
-                <w:rFonts w:eastAsia="宋体" w:cs="Arial" w:ascii="Arial" w:hAnsi="Arial" w:eastAsiaTheme="minorEastAsia"/>
-                <w:b/>
-                <w:bCs/>
-                <w:sz w:val="20"/>
-                <w:szCs w:val="24"/>
-                <w:lang w:eastAsia="zh-CN"/>
+              <w:left w:w="97" w:type="dxa"/>
+            </w:tcMar>
+            <w:vAlign w:val="center"/>
+          </w:tcPr>
+          <w:p>
+            <w:pPr>
+              <w:pStyle w:val="Normal"/>
+              <w:spacing w:lineRule="auto" w:line="240" w:before="0" w:after="0"/>
+              <w:jc w:val="center"/>
+              <w:rPr>
+                <w:b/>
+                <w:b/>
+                <w:bCs/>
+              </w:rPr>
+            </w:pPr>
+            <w:r>
+              <w:rPr>
+                <w:rFonts w:eastAsia="" w:cs="Arial" w:ascii="Arial" w:hAnsi="Arial" w:eastAsiaTheme="minorEastAsia"/>
+                <w:b/>
+                <w:bCs/>
+                <w:sz w:val="20"/>
+                <w:szCs w:val="24"/>
+                <w:lang w:eastAsia="zh-CN" w:bidi="ar-SA"/>
               </w:rPr>
               <w:t>Compilation</w:t>
             </w:r>
@@ -380,12 +375,12 @@
             </w:pPr>
             <w:r>
               <w:rPr>
-                <w:rFonts w:eastAsia="宋体" w:cs="Arial" w:ascii="Arial" w:hAnsi="Arial" w:eastAsiaTheme="minorEastAsia"/>
-                <w:b/>
-                <w:bCs/>
-                <w:sz w:val="20"/>
-                <w:szCs w:val="24"/>
-                <w:lang w:eastAsia="zh-CN"/>
+                <w:rFonts w:eastAsia="" w:cs="Arial" w:ascii="Arial" w:hAnsi="Arial" w:eastAsiaTheme="minorEastAsia"/>
+                <w:b/>
+                <w:bCs/>
+                <w:sz w:val="20"/>
+                <w:szCs w:val="24"/>
+                <w:lang w:eastAsia="zh-CN" w:bidi="ar-SA"/>
               </w:rPr>
               <w:t>(</w:t>
             </w:r>
@@ -396,18 +391,18 @@
                 <w:bCs/>
                 <w:sz w:val="20"/>
                 <w:szCs w:val="24"/>
-                <w:lang w:eastAsia="zh-CN"/>
+                <w:lang w:eastAsia="zh-CN" w:bidi="ar-SA"/>
               </w:rPr>
               <w:t>编译正确</w:t>
             </w:r>
             <w:r>
               <w:rPr>
-                <w:rFonts w:eastAsia="宋体" w:cs="Arial" w:ascii="Arial" w:hAnsi="Arial" w:eastAsiaTheme="minorEastAsia"/>
-                <w:b/>
-                <w:bCs/>
-                <w:sz w:val="20"/>
-                <w:szCs w:val="24"/>
-                <w:lang w:eastAsia="zh-CN"/>
+                <w:rFonts w:eastAsia="" w:cs="Arial" w:ascii="Arial" w:hAnsi="Arial" w:eastAsiaTheme="minorEastAsia"/>
+                <w:b/>
+                <w:bCs/>
+                <w:sz w:val="20"/>
+                <w:szCs w:val="24"/>
+                <w:lang w:eastAsia="zh-CN" w:bidi="ar-SA"/>
               </w:rPr>
               <w:t>) (10%)</w:t>
             </w:r>
@@ -419,7 +414,7 @@
             <w:tcBorders/>
             <w:shd w:color="auto" w:fill="DFD8E8" w:themeFill="accent4" w:themeFillTint="3f" w:val="clear"/>
             <w:tcMar>
-              <w:left w:w="107" w:type="dxa"/>
+              <w:left w:w="97" w:type="dxa"/>
             </w:tcMar>
             <w:vAlign w:val="center"/>
           </w:tcPr>
@@ -429,14 +424,17 @@
               <w:spacing w:lineRule="auto" w:line="240" w:before="0" w:after="0"/>
               <w:jc w:val="center"/>
               <w:cnfStyle w:val="000000000000" w:firstRow="0" w:lastRow="0" w:firstColumn="0" w:lastColumn="0" w:oddVBand="0" w:evenVBand="0" w:oddHBand="0" w:evenHBand="0" w:firstRowFirstColumn="0" w:firstRowLastColumn="0" w:lastRowFirstColumn="0" w:lastRowLastColumn="0"/>
-              <w:rPr/>
-            </w:pPr>
-            <w:r>
-              <w:rPr>
-                <w:rFonts w:cs="Arial" w:ascii="Arial" w:hAnsi="Arial"/>
-                <w:sz w:val="20"/>
-                <w:szCs w:val="24"/>
-                <w:lang w:eastAsia="zh-CN"/>
+              <w:rPr>
+                <w:rFonts w:eastAsia="" w:cstheme="minorBidi" w:eastAsiaTheme="minorEastAsia"/>
+                <w:lang w:bidi="ar-SA"/>
+              </w:rPr>
+            </w:pPr>
+            <w:r>
+              <w:rPr>
+                <w:rFonts w:eastAsia="" w:cs="Arial" w:eastAsiaTheme="minorEastAsia" w:ascii="Arial" w:hAnsi="Arial"/>
+                <w:sz w:val="20"/>
+                <w:szCs w:val="24"/>
+                <w:lang w:eastAsia="zh-CN" w:bidi="ar-SA"/>
               </w:rPr>
               <w:t>10</w:t>
             </w:r>
@@ -455,29 +453,29 @@
             <w:tcBorders/>
             <w:shd w:color="auto" w:fill="BFB1D0" w:themeFill="accent4" w:themeFillTint="7f" w:val="clear"/>
             <w:tcMar>
-              <w:left w:w="107" w:type="dxa"/>
-            </w:tcMar>
-            <w:vAlign w:val="center"/>
-          </w:tcPr>
-          <w:p>
-            <w:pPr>
-              <w:pStyle w:val="Normal"/>
-              <w:spacing w:lineRule="auto" w:line="240" w:before="0" w:after="0"/>
-              <w:jc w:val="center"/>
-              <w:rPr>
-                <w:b/>
-                <w:b/>
-                <w:bCs/>
-              </w:rPr>
-            </w:pPr>
-            <w:r>
-              <w:rPr>
-                <w:rFonts w:eastAsia="宋体" w:cs="Arial" w:ascii="Arial" w:hAnsi="Arial" w:eastAsiaTheme="minorEastAsia"/>
-                <w:b/>
-                <w:bCs/>
-                <w:sz w:val="20"/>
-                <w:szCs w:val="24"/>
-                <w:lang w:eastAsia="zh-CN"/>
+              <w:left w:w="97" w:type="dxa"/>
+            </w:tcMar>
+            <w:vAlign w:val="center"/>
+          </w:tcPr>
+          <w:p>
+            <w:pPr>
+              <w:pStyle w:val="Normal"/>
+              <w:spacing w:lineRule="auto" w:line="240" w:before="0" w:after="0"/>
+              <w:jc w:val="center"/>
+              <w:rPr>
+                <w:b/>
+                <w:b/>
+                <w:bCs/>
+              </w:rPr>
+            </w:pPr>
+            <w:r>
+              <w:rPr>
+                <w:rFonts w:eastAsia="" w:cs="Arial" w:ascii="Arial" w:hAnsi="Arial" w:eastAsiaTheme="minorEastAsia"/>
+                <w:b/>
+                <w:bCs/>
+                <w:sz w:val="20"/>
+                <w:szCs w:val="24"/>
+                <w:lang w:eastAsia="zh-CN" w:bidi="ar-SA"/>
               </w:rPr>
               <w:t>Review Comment</w:t>
             </w:r>
@@ -489,7 +487,7 @@
             <w:tcBorders/>
             <w:shd w:color="auto" w:fill="BFB1D0" w:themeFill="accent4" w:themeFillTint="7f" w:val="clear"/>
             <w:tcMar>
-              <w:left w:w="107" w:type="dxa"/>
+              <w:left w:w="97" w:type="dxa"/>
             </w:tcMar>
             <w:vAlign w:val="center"/>
           </w:tcPr>
@@ -499,14 +497,17 @@
               <w:spacing w:lineRule="auto" w:line="240" w:before="0" w:after="0"/>
               <w:jc w:val="center"/>
               <w:cnfStyle w:val="000000100000" w:firstRow="0" w:lastRow="0" w:firstColumn="0" w:lastColumn="0" w:oddVBand="0" w:evenVBand="0" w:oddHBand="1" w:evenHBand="0" w:firstRowFirstColumn="0" w:firstRowLastColumn="0" w:lastRowFirstColumn="0" w:lastRowLastColumn="0"/>
-              <w:rPr/>
-            </w:pPr>
-            <w:r>
-              <w:rPr>
-                <w:rFonts w:cs="Arial" w:ascii="Arial" w:hAnsi="Arial"/>
-                <w:sz w:val="20"/>
-                <w:szCs w:val="24"/>
-                <w:lang w:eastAsia="zh-CN"/>
+              <w:rPr>
+                <w:rFonts w:eastAsia="" w:cstheme="minorBidi" w:eastAsiaTheme="minorEastAsia"/>
+                <w:lang w:bidi="ar-SA"/>
+              </w:rPr>
+            </w:pPr>
+            <w:r>
+              <w:rPr>
+                <w:rFonts w:eastAsia="" w:cs="Arial" w:eastAsiaTheme="minorEastAsia" w:ascii="Arial" w:hAnsi="Arial"/>
+                <w:sz w:val="20"/>
+                <w:szCs w:val="24"/>
+                <w:lang w:eastAsia="zh-CN" w:bidi="ar-SA"/>
               </w:rPr>
               <w:t>Correct.</w:t>
             </w:r>
@@ -524,29 +525,29 @@
             <w:tcBorders/>
             <w:shd w:color="auto" w:fill="DFD8E8" w:themeFill="accent4" w:themeFillTint="3f" w:val="clear"/>
             <w:tcMar>
-              <w:left w:w="107" w:type="dxa"/>
-            </w:tcMar>
-            <w:vAlign w:val="center"/>
-          </w:tcPr>
-          <w:p>
-            <w:pPr>
-              <w:pStyle w:val="Normal"/>
-              <w:spacing w:lineRule="auto" w:line="240" w:before="0" w:after="0"/>
-              <w:jc w:val="center"/>
-              <w:rPr>
-                <w:b/>
-                <w:b/>
-                <w:bCs/>
-              </w:rPr>
-            </w:pPr>
-            <w:r>
-              <w:rPr>
-                <w:rFonts w:eastAsia="宋体" w:cs="Arial" w:ascii="Arial" w:hAnsi="Arial" w:eastAsiaTheme="minorEastAsia"/>
-                <w:b/>
-                <w:bCs/>
-                <w:sz w:val="20"/>
-                <w:szCs w:val="24"/>
-                <w:lang w:eastAsia="zh-CN"/>
+              <w:left w:w="97" w:type="dxa"/>
+            </w:tcMar>
+            <w:vAlign w:val="center"/>
+          </w:tcPr>
+          <w:p>
+            <w:pPr>
+              <w:pStyle w:val="Normal"/>
+              <w:spacing w:lineRule="auto" w:line="240" w:before="0" w:after="0"/>
+              <w:jc w:val="center"/>
+              <w:rPr>
+                <w:b/>
+                <w:b/>
+                <w:bCs/>
+              </w:rPr>
+            </w:pPr>
+            <w:r>
+              <w:rPr>
+                <w:rFonts w:eastAsia="" w:cs="Arial" w:ascii="Arial" w:hAnsi="Arial" w:eastAsiaTheme="minorEastAsia"/>
+                <w:b/>
+                <w:bCs/>
+                <w:sz w:val="20"/>
+                <w:szCs w:val="24"/>
+                <w:lang w:eastAsia="zh-CN" w:bidi="ar-SA"/>
               </w:rPr>
               <w:t>Correctness of Results</w:t>
             </w:r>
@@ -564,12 +565,12 @@
             </w:pPr>
             <w:r>
               <w:rPr>
-                <w:rFonts w:eastAsia="宋体" w:cs="Arial" w:ascii="Arial" w:hAnsi="Arial" w:eastAsiaTheme="minorEastAsia"/>
-                <w:b/>
-                <w:bCs/>
-                <w:sz w:val="20"/>
-                <w:szCs w:val="24"/>
-                <w:lang w:eastAsia="zh-CN"/>
+                <w:rFonts w:eastAsia="" w:cs="Arial" w:ascii="Arial" w:hAnsi="Arial" w:eastAsiaTheme="minorEastAsia"/>
+                <w:b/>
+                <w:bCs/>
+                <w:sz w:val="20"/>
+                <w:szCs w:val="24"/>
+                <w:lang w:eastAsia="zh-CN" w:bidi="ar-SA"/>
               </w:rPr>
               <w:t>(</w:t>
             </w:r>
@@ -580,18 +581,18 @@
                 <w:bCs/>
                 <w:sz w:val="20"/>
                 <w:szCs w:val="24"/>
-                <w:lang w:eastAsia="zh-CN"/>
+                <w:lang w:eastAsia="zh-CN" w:bidi="ar-SA"/>
               </w:rPr>
               <w:t>结果正确</w:t>
             </w:r>
             <w:r>
               <w:rPr>
-                <w:rFonts w:eastAsia="宋体" w:cs="Arial" w:ascii="Arial" w:hAnsi="Arial" w:eastAsiaTheme="minorEastAsia"/>
-                <w:b/>
-                <w:bCs/>
-                <w:sz w:val="20"/>
-                <w:szCs w:val="24"/>
-                <w:lang w:eastAsia="zh-CN"/>
+                <w:rFonts w:eastAsia="" w:cs="Arial" w:ascii="Arial" w:hAnsi="Arial" w:eastAsiaTheme="minorEastAsia"/>
+                <w:b/>
+                <w:bCs/>
+                <w:sz w:val="20"/>
+                <w:szCs w:val="24"/>
+                <w:lang w:eastAsia="zh-CN" w:bidi="ar-SA"/>
               </w:rPr>
               <w:t>) (40%)</w:t>
             </w:r>
@@ -603,7 +604,7 @@
             <w:tcBorders/>
             <w:shd w:color="auto" w:fill="DFD8E8" w:themeFill="accent4" w:themeFillTint="3f" w:val="clear"/>
             <w:tcMar>
-              <w:left w:w="107" w:type="dxa"/>
+              <w:left w:w="97" w:type="dxa"/>
             </w:tcMar>
             <w:vAlign w:val="center"/>
           </w:tcPr>
@@ -613,14 +614,17 @@
               <w:spacing w:lineRule="auto" w:line="240" w:before="0" w:after="0"/>
               <w:jc w:val="center"/>
               <w:cnfStyle w:val="000000000000" w:firstRow="0" w:lastRow="0" w:firstColumn="0" w:lastColumn="0" w:oddVBand="0" w:evenVBand="0" w:oddHBand="0" w:evenHBand="0" w:firstRowFirstColumn="0" w:firstRowLastColumn="0" w:lastRowFirstColumn="0" w:lastRowLastColumn="0"/>
-              <w:rPr/>
-            </w:pPr>
-            <w:r>
-              <w:rPr>
-                <w:rFonts w:cs="Arial" w:ascii="Arial" w:hAnsi="Arial"/>
-                <w:sz w:val="20"/>
-                <w:szCs w:val="24"/>
-                <w:lang w:eastAsia="zh-CN"/>
+              <w:rPr>
+                <w:rFonts w:eastAsia="" w:cstheme="minorBidi" w:eastAsiaTheme="minorEastAsia"/>
+                <w:lang w:bidi="ar-SA"/>
+              </w:rPr>
+            </w:pPr>
+            <w:r>
+              <w:rPr>
+                <w:rFonts w:eastAsia="" w:cs="Arial" w:eastAsiaTheme="minorEastAsia" w:ascii="Arial" w:hAnsi="Arial"/>
+                <w:sz w:val="20"/>
+                <w:szCs w:val="24"/>
+                <w:lang w:eastAsia="zh-CN" w:bidi="ar-SA"/>
               </w:rPr>
               <w:t>40</w:t>
             </w:r>
@@ -639,29 +643,29 @@
             <w:tcBorders/>
             <w:shd w:color="auto" w:fill="BFB1D0" w:themeFill="accent4" w:themeFillTint="7f" w:val="clear"/>
             <w:tcMar>
-              <w:left w:w="107" w:type="dxa"/>
-            </w:tcMar>
-            <w:vAlign w:val="center"/>
-          </w:tcPr>
-          <w:p>
-            <w:pPr>
-              <w:pStyle w:val="Normal"/>
-              <w:spacing w:lineRule="auto" w:line="240" w:before="0" w:after="0"/>
-              <w:jc w:val="center"/>
-              <w:rPr>
-                <w:b/>
-                <w:b/>
-                <w:bCs/>
-              </w:rPr>
-            </w:pPr>
-            <w:r>
-              <w:rPr>
-                <w:rFonts w:eastAsia="宋体" w:cs="Arial" w:ascii="Arial" w:hAnsi="Arial" w:eastAsiaTheme="minorEastAsia"/>
-                <w:b/>
-                <w:bCs/>
-                <w:sz w:val="20"/>
-                <w:szCs w:val="24"/>
-                <w:lang w:eastAsia="zh-CN"/>
+              <w:left w:w="97" w:type="dxa"/>
+            </w:tcMar>
+            <w:vAlign w:val="center"/>
+          </w:tcPr>
+          <w:p>
+            <w:pPr>
+              <w:pStyle w:val="Normal"/>
+              <w:spacing w:lineRule="auto" w:line="240" w:before="0" w:after="0"/>
+              <w:jc w:val="center"/>
+              <w:rPr>
+                <w:b/>
+                <w:b/>
+                <w:bCs/>
+              </w:rPr>
+            </w:pPr>
+            <w:r>
+              <w:rPr>
+                <w:rFonts w:eastAsia="" w:cs="Arial" w:ascii="Arial" w:hAnsi="Arial" w:eastAsiaTheme="minorEastAsia"/>
+                <w:b/>
+                <w:bCs/>
+                <w:sz w:val="20"/>
+                <w:szCs w:val="24"/>
+                <w:lang w:eastAsia="zh-CN" w:bidi="ar-SA"/>
               </w:rPr>
               <w:t>Review Comment</w:t>
             </w:r>
@@ -673,7 +677,7 @@
             <w:tcBorders/>
             <w:shd w:color="auto" w:fill="BFB1D0" w:themeFill="accent4" w:themeFillTint="7f" w:val="clear"/>
             <w:tcMar>
-              <w:left w:w="107" w:type="dxa"/>
+              <w:left w:w="97" w:type="dxa"/>
             </w:tcMar>
             <w:vAlign w:val="center"/>
           </w:tcPr>
@@ -683,14 +687,17 @@
               <w:spacing w:lineRule="auto" w:line="240" w:before="0" w:after="0"/>
               <w:jc w:val="center"/>
               <w:cnfStyle w:val="000000100000" w:firstRow="0" w:lastRow="0" w:firstColumn="0" w:lastColumn="0" w:oddVBand="0" w:evenVBand="0" w:oddHBand="1" w:evenHBand="0" w:firstRowFirstColumn="0" w:firstRowLastColumn="0" w:lastRowFirstColumn="0" w:lastRowLastColumn="0"/>
-              <w:rPr/>
-            </w:pPr>
-            <w:r>
-              <w:rPr>
-                <w:rFonts w:cs="Arial" w:ascii="Arial" w:hAnsi="Arial"/>
-                <w:sz w:val="20"/>
-                <w:szCs w:val="24"/>
-                <w:lang w:eastAsia="zh-CN"/>
+              <w:rPr>
+                <w:rFonts w:eastAsia="" w:cstheme="minorBidi" w:eastAsiaTheme="minorEastAsia"/>
+                <w:lang w:bidi="ar-SA"/>
+              </w:rPr>
+            </w:pPr>
+            <w:r>
+              <w:rPr>
+                <w:rFonts w:eastAsia="" w:cs="Arial" w:eastAsiaTheme="minorEastAsia" w:ascii="Arial" w:hAnsi="Arial"/>
+                <w:sz w:val="20"/>
+                <w:szCs w:val="24"/>
+                <w:lang w:eastAsia="zh-CN" w:bidi="ar-SA"/>
               </w:rPr>
               <w:t>Correct. Very fruitful testdata.</w:t>
             </w:r>
@@ -708,29 +715,29 @@
             <w:tcBorders/>
             <w:shd w:color="auto" w:fill="DFD8E8" w:themeFill="accent4" w:themeFillTint="3f" w:val="clear"/>
             <w:tcMar>
-              <w:left w:w="107" w:type="dxa"/>
-            </w:tcMar>
-            <w:vAlign w:val="center"/>
-          </w:tcPr>
-          <w:p>
-            <w:pPr>
-              <w:pStyle w:val="Normal"/>
-              <w:spacing w:lineRule="auto" w:line="240" w:before="0" w:after="0"/>
-              <w:jc w:val="center"/>
-              <w:rPr>
-                <w:b/>
-                <w:b/>
-                <w:bCs/>
-              </w:rPr>
-            </w:pPr>
-            <w:r>
-              <w:rPr>
-                <w:rFonts w:eastAsia="宋体" w:cs="Arial" w:ascii="Arial" w:hAnsi="Arial" w:eastAsiaTheme="minorEastAsia"/>
-                <w:b/>
-                <w:bCs/>
-                <w:sz w:val="20"/>
-                <w:szCs w:val="24"/>
-                <w:lang w:eastAsia="zh-CN"/>
+              <w:left w:w="97" w:type="dxa"/>
+            </w:tcMar>
+            <w:vAlign w:val="center"/>
+          </w:tcPr>
+          <w:p>
+            <w:pPr>
+              <w:pStyle w:val="Normal"/>
+              <w:spacing w:lineRule="auto" w:line="240" w:before="0" w:after="0"/>
+              <w:jc w:val="center"/>
+              <w:rPr>
+                <w:b/>
+                <w:b/>
+                <w:bCs/>
+              </w:rPr>
+            </w:pPr>
+            <w:r>
+              <w:rPr>
+                <w:rFonts w:eastAsia="" w:cs="Arial" w:ascii="Arial" w:hAnsi="Arial" w:eastAsiaTheme="minorEastAsia"/>
+                <w:b/>
+                <w:bCs/>
+                <w:sz w:val="20"/>
+                <w:szCs w:val="24"/>
+                <w:lang w:eastAsia="zh-CN" w:bidi="ar-SA"/>
               </w:rPr>
               <w:t>Naming Convention</w:t>
             </w:r>
@@ -748,12 +755,12 @@
             </w:pPr>
             <w:r>
               <w:rPr>
-                <w:rFonts w:eastAsia="宋体" w:cs="Arial" w:ascii="Arial" w:hAnsi="Arial" w:eastAsiaTheme="minorEastAsia"/>
-                <w:b/>
-                <w:bCs/>
-                <w:sz w:val="20"/>
-                <w:szCs w:val="24"/>
-                <w:lang w:eastAsia="zh-CN"/>
+                <w:rFonts w:eastAsia="" w:cs="Arial" w:ascii="Arial" w:hAnsi="Arial" w:eastAsiaTheme="minorEastAsia"/>
+                <w:b/>
+                <w:bCs/>
+                <w:sz w:val="20"/>
+                <w:szCs w:val="24"/>
+                <w:lang w:eastAsia="zh-CN" w:bidi="ar-SA"/>
               </w:rPr>
               <w:t>(</w:t>
             </w:r>
@@ -764,18 +771,18 @@
                 <w:bCs/>
                 <w:sz w:val="20"/>
                 <w:szCs w:val="24"/>
-                <w:lang w:eastAsia="zh-CN"/>
+                <w:lang w:eastAsia="zh-CN" w:bidi="ar-SA"/>
               </w:rPr>
               <w:t>变量命名合理</w:t>
             </w:r>
             <w:r>
               <w:rPr>
-                <w:rFonts w:eastAsia="宋体" w:cs="Arial" w:ascii="Arial" w:hAnsi="Arial" w:eastAsiaTheme="minorEastAsia"/>
-                <w:b/>
-                <w:bCs/>
-                <w:sz w:val="20"/>
-                <w:szCs w:val="24"/>
-                <w:lang w:eastAsia="zh-CN"/>
+                <w:rFonts w:eastAsia="" w:cs="Arial" w:ascii="Arial" w:hAnsi="Arial" w:eastAsiaTheme="minorEastAsia"/>
+                <w:b/>
+                <w:bCs/>
+                <w:sz w:val="20"/>
+                <w:szCs w:val="24"/>
+                <w:lang w:eastAsia="zh-CN" w:bidi="ar-SA"/>
               </w:rPr>
               <w:t>) (5%)</w:t>
             </w:r>
@@ -787,7 +794,7 @@
             <w:tcBorders/>
             <w:shd w:color="auto" w:fill="DFD8E8" w:themeFill="accent4" w:themeFillTint="3f" w:val="clear"/>
             <w:tcMar>
-              <w:left w:w="107" w:type="dxa"/>
+              <w:left w:w="97" w:type="dxa"/>
             </w:tcMar>
             <w:vAlign w:val="center"/>
           </w:tcPr>
@@ -797,14 +804,17 @@
               <w:spacing w:lineRule="auto" w:line="240" w:before="0" w:after="0"/>
               <w:jc w:val="center"/>
               <w:cnfStyle w:val="000000000000" w:firstRow="0" w:lastRow="0" w:firstColumn="0" w:lastColumn="0" w:oddVBand="0" w:evenVBand="0" w:oddHBand="0" w:evenHBand="0" w:firstRowFirstColumn="0" w:firstRowLastColumn="0" w:lastRowFirstColumn="0" w:lastRowLastColumn="0"/>
-              <w:rPr/>
-            </w:pPr>
-            <w:r>
-              <w:rPr>
-                <w:rFonts w:cs="Arial" w:ascii="Arial" w:hAnsi="Arial"/>
-                <w:sz w:val="20"/>
-                <w:szCs w:val="24"/>
-                <w:lang w:eastAsia="zh-CN"/>
+              <w:rPr>
+                <w:rFonts w:eastAsia="" w:cstheme="minorBidi" w:eastAsiaTheme="minorEastAsia"/>
+                <w:lang w:bidi="ar-SA"/>
+              </w:rPr>
+            </w:pPr>
+            <w:r>
+              <w:rPr>
+                <w:rFonts w:eastAsia="" w:cs="Arial" w:eastAsiaTheme="minorEastAsia" w:ascii="Arial" w:hAnsi="Arial"/>
+                <w:sz w:val="20"/>
+                <w:szCs w:val="24"/>
+                <w:lang w:eastAsia="zh-CN" w:bidi="ar-SA"/>
               </w:rPr>
               <w:t>5</w:t>
             </w:r>
@@ -823,29 +833,29 @@
             <w:tcBorders/>
             <w:shd w:color="auto" w:fill="BFB1D0" w:themeFill="accent4" w:themeFillTint="7f" w:val="clear"/>
             <w:tcMar>
-              <w:left w:w="107" w:type="dxa"/>
-            </w:tcMar>
-            <w:vAlign w:val="center"/>
-          </w:tcPr>
-          <w:p>
-            <w:pPr>
-              <w:pStyle w:val="Normal"/>
-              <w:spacing w:lineRule="auto" w:line="240" w:before="0" w:after="0"/>
-              <w:jc w:val="center"/>
-              <w:rPr>
-                <w:b/>
-                <w:b/>
-                <w:bCs/>
-              </w:rPr>
-            </w:pPr>
-            <w:r>
-              <w:rPr>
-                <w:rFonts w:eastAsia="宋体" w:cs="Arial" w:ascii="Arial" w:hAnsi="Arial" w:eastAsiaTheme="minorEastAsia"/>
-                <w:b/>
-                <w:bCs/>
-                <w:sz w:val="20"/>
-                <w:szCs w:val="24"/>
-                <w:lang w:eastAsia="zh-CN"/>
+              <w:left w:w="97" w:type="dxa"/>
+            </w:tcMar>
+            <w:vAlign w:val="center"/>
+          </w:tcPr>
+          <w:p>
+            <w:pPr>
+              <w:pStyle w:val="Normal"/>
+              <w:spacing w:lineRule="auto" w:line="240" w:before="0" w:after="0"/>
+              <w:jc w:val="center"/>
+              <w:rPr>
+                <w:b/>
+                <w:b/>
+                <w:bCs/>
+              </w:rPr>
+            </w:pPr>
+            <w:r>
+              <w:rPr>
+                <w:rFonts w:eastAsia="" w:cs="Arial" w:ascii="Arial" w:hAnsi="Arial" w:eastAsiaTheme="minorEastAsia"/>
+                <w:b/>
+                <w:bCs/>
+                <w:sz w:val="20"/>
+                <w:szCs w:val="24"/>
+                <w:lang w:eastAsia="zh-CN" w:bidi="ar-SA"/>
               </w:rPr>
               <w:t>Review Comment</w:t>
             </w:r>
@@ -857,7 +867,7 @@
             <w:tcBorders/>
             <w:shd w:color="auto" w:fill="BFB1D0" w:themeFill="accent4" w:themeFillTint="7f" w:val="clear"/>
             <w:tcMar>
-              <w:left w:w="107" w:type="dxa"/>
+              <w:left w:w="97" w:type="dxa"/>
             </w:tcMar>
             <w:vAlign w:val="center"/>
           </w:tcPr>
@@ -867,14 +877,17 @@
               <w:spacing w:lineRule="auto" w:line="240" w:before="0" w:after="0"/>
               <w:jc w:val="center"/>
               <w:cnfStyle w:val="000000100000" w:firstRow="0" w:lastRow="0" w:firstColumn="0" w:lastColumn="0" w:oddVBand="0" w:evenVBand="0" w:oddHBand="1" w:evenHBand="0" w:firstRowFirstColumn="0" w:firstRowLastColumn="0" w:lastRowFirstColumn="0" w:lastRowLastColumn="0"/>
-              <w:rPr/>
-            </w:pPr>
-            <w:r>
-              <w:rPr>
-                <w:rFonts w:cs="Arial" w:ascii="Arial" w:hAnsi="Arial"/>
-                <w:sz w:val="20"/>
-                <w:szCs w:val="24"/>
-                <w:lang w:eastAsia="zh-CN"/>
+              <w:rPr>
+                <w:rFonts w:eastAsia="" w:cstheme="minorBidi" w:eastAsiaTheme="minorEastAsia"/>
+                <w:lang w:bidi="ar-SA"/>
+              </w:rPr>
+            </w:pPr>
+            <w:r>
+              <w:rPr>
+                <w:rFonts w:eastAsia="" w:cs="Arial" w:eastAsiaTheme="minorEastAsia" w:ascii="Arial" w:hAnsi="Arial"/>
+                <w:sz w:val="20"/>
+                <w:szCs w:val="24"/>
+                <w:lang w:eastAsia="zh-CN" w:bidi="ar-SA"/>
               </w:rPr>
               <w:t>Neat and tidy.</w:t>
             </w:r>
@@ -892,29 +905,29 @@
             <w:tcBorders/>
             <w:shd w:color="auto" w:fill="DFD8E8" w:themeFill="accent4" w:themeFillTint="3f" w:val="clear"/>
             <w:tcMar>
-              <w:left w:w="107" w:type="dxa"/>
-            </w:tcMar>
-            <w:vAlign w:val="center"/>
-          </w:tcPr>
-          <w:p>
-            <w:pPr>
-              <w:pStyle w:val="Normal"/>
-              <w:spacing w:lineRule="auto" w:line="240" w:before="0" w:after="0"/>
-              <w:jc w:val="center"/>
-              <w:rPr>
-                <w:b/>
-                <w:b/>
-                <w:bCs/>
-              </w:rPr>
-            </w:pPr>
-            <w:r>
-              <w:rPr>
-                <w:rFonts w:eastAsia="宋体" w:cs="Arial" w:ascii="Arial" w:hAnsi="Arial" w:eastAsiaTheme="minorEastAsia"/>
-                <w:b/>
-                <w:bCs/>
-                <w:sz w:val="20"/>
-                <w:szCs w:val="24"/>
-                <w:lang w:eastAsia="zh-CN"/>
+              <w:left w:w="97" w:type="dxa"/>
+            </w:tcMar>
+            <w:vAlign w:val="center"/>
+          </w:tcPr>
+          <w:p>
+            <w:pPr>
+              <w:pStyle w:val="Normal"/>
+              <w:spacing w:lineRule="auto" w:line="240" w:before="0" w:after="0"/>
+              <w:jc w:val="center"/>
+              <w:rPr>
+                <w:b/>
+                <w:b/>
+                <w:bCs/>
+              </w:rPr>
+            </w:pPr>
+            <w:r>
+              <w:rPr>
+                <w:rFonts w:eastAsia="" w:cs="Arial" w:ascii="Arial" w:hAnsi="Arial" w:eastAsiaTheme="minorEastAsia"/>
+                <w:b/>
+                <w:bCs/>
+                <w:sz w:val="20"/>
+                <w:szCs w:val="24"/>
+                <w:lang w:eastAsia="zh-CN" w:bidi="ar-SA"/>
               </w:rPr>
               <w:t>Code Formatting</w:t>
             </w:r>
@@ -932,12 +945,12 @@
             </w:pPr>
             <w:r>
               <w:rPr>
-                <w:rFonts w:eastAsia="宋体" w:cs="Arial" w:ascii="Arial" w:hAnsi="Arial" w:eastAsiaTheme="minorEastAsia"/>
-                <w:b/>
-                <w:bCs/>
-                <w:sz w:val="20"/>
-                <w:szCs w:val="24"/>
-                <w:lang w:eastAsia="zh-CN"/>
+                <w:rFonts w:eastAsia="" w:cs="Arial" w:ascii="Arial" w:hAnsi="Arial" w:eastAsiaTheme="minorEastAsia"/>
+                <w:b/>
+                <w:bCs/>
+                <w:sz w:val="20"/>
+                <w:szCs w:val="24"/>
+                <w:lang w:eastAsia="zh-CN" w:bidi="ar-SA"/>
               </w:rPr>
               <w:t>(</w:t>
             </w:r>
@@ -948,18 +961,18 @@
                 <w:bCs/>
                 <w:sz w:val="20"/>
                 <w:szCs w:val="24"/>
-                <w:lang w:eastAsia="zh-CN"/>
+                <w:lang w:eastAsia="zh-CN" w:bidi="ar-SA"/>
               </w:rPr>
               <w:t>代码格式合理</w:t>
             </w:r>
             <w:r>
               <w:rPr>
-                <w:rFonts w:eastAsia="宋体" w:cs="Arial" w:ascii="Arial" w:hAnsi="Arial" w:eastAsiaTheme="minorEastAsia"/>
-                <w:b/>
-                <w:bCs/>
-                <w:sz w:val="20"/>
-                <w:szCs w:val="24"/>
-                <w:lang w:eastAsia="zh-CN"/>
+                <w:rFonts w:eastAsia="" w:cs="Arial" w:ascii="Arial" w:hAnsi="Arial" w:eastAsiaTheme="minorEastAsia"/>
+                <w:b/>
+                <w:bCs/>
+                <w:sz w:val="20"/>
+                <w:szCs w:val="24"/>
+                <w:lang w:eastAsia="zh-CN" w:bidi="ar-SA"/>
               </w:rPr>
               <w:t>) (5%)</w:t>
             </w:r>
@@ -971,7 +984,7 @@
             <w:tcBorders/>
             <w:shd w:color="auto" w:fill="DFD8E8" w:themeFill="accent4" w:themeFillTint="3f" w:val="clear"/>
             <w:tcMar>
-              <w:left w:w="107" w:type="dxa"/>
+              <w:left w:w="97" w:type="dxa"/>
             </w:tcMar>
             <w:vAlign w:val="center"/>
           </w:tcPr>
@@ -981,14 +994,17 @@
               <w:spacing w:lineRule="auto" w:line="240" w:before="0" w:after="0"/>
               <w:jc w:val="center"/>
               <w:cnfStyle w:val="000000000000" w:firstRow="0" w:lastRow="0" w:firstColumn="0" w:lastColumn="0" w:oddVBand="0" w:evenVBand="0" w:oddHBand="0" w:evenHBand="0" w:firstRowFirstColumn="0" w:firstRowLastColumn="0" w:lastRowFirstColumn="0" w:lastRowLastColumn="0"/>
-              <w:rPr/>
-            </w:pPr>
-            <w:r>
-              <w:rPr>
-                <w:rFonts w:cs="Arial" w:ascii="Arial" w:hAnsi="Arial"/>
-                <w:sz w:val="20"/>
-                <w:szCs w:val="24"/>
-                <w:lang w:eastAsia="zh-CN"/>
+              <w:rPr>
+                <w:rFonts w:eastAsia="" w:cstheme="minorBidi" w:eastAsiaTheme="minorEastAsia"/>
+                <w:lang w:bidi="ar-SA"/>
+              </w:rPr>
+            </w:pPr>
+            <w:r>
+              <w:rPr>
+                <w:rFonts w:eastAsia="" w:cs="Arial" w:eastAsiaTheme="minorEastAsia" w:ascii="Arial" w:hAnsi="Arial"/>
+                <w:sz w:val="20"/>
+                <w:szCs w:val="24"/>
+                <w:lang w:eastAsia="zh-CN" w:bidi="ar-SA"/>
               </w:rPr>
               <w:t>5</w:t>
             </w:r>
@@ -1007,29 +1023,29 @@
             <w:tcBorders/>
             <w:shd w:color="auto" w:fill="BFB1D0" w:themeFill="accent4" w:themeFillTint="7f" w:val="clear"/>
             <w:tcMar>
-              <w:left w:w="107" w:type="dxa"/>
-            </w:tcMar>
-            <w:vAlign w:val="center"/>
-          </w:tcPr>
-          <w:p>
-            <w:pPr>
-              <w:pStyle w:val="Normal"/>
-              <w:spacing w:lineRule="auto" w:line="240" w:before="0" w:after="0"/>
-              <w:jc w:val="center"/>
-              <w:rPr>
-                <w:b/>
-                <w:b/>
-                <w:bCs/>
-              </w:rPr>
-            </w:pPr>
-            <w:r>
-              <w:rPr>
-                <w:rFonts w:eastAsia="宋体" w:cs="Arial" w:ascii="Arial" w:hAnsi="Arial" w:eastAsiaTheme="minorEastAsia"/>
-                <w:b/>
-                <w:bCs/>
-                <w:sz w:val="20"/>
-                <w:szCs w:val="24"/>
-                <w:lang w:eastAsia="zh-CN"/>
+              <w:left w:w="97" w:type="dxa"/>
+            </w:tcMar>
+            <w:vAlign w:val="center"/>
+          </w:tcPr>
+          <w:p>
+            <w:pPr>
+              <w:pStyle w:val="Normal"/>
+              <w:spacing w:lineRule="auto" w:line="240" w:before="0" w:after="0"/>
+              <w:jc w:val="center"/>
+              <w:rPr>
+                <w:b/>
+                <w:b/>
+                <w:bCs/>
+              </w:rPr>
+            </w:pPr>
+            <w:r>
+              <w:rPr>
+                <w:rFonts w:eastAsia="" w:cs="Arial" w:ascii="Arial" w:hAnsi="Arial" w:eastAsiaTheme="minorEastAsia"/>
+                <w:b/>
+                <w:bCs/>
+                <w:sz w:val="20"/>
+                <w:szCs w:val="24"/>
+                <w:lang w:eastAsia="zh-CN" w:bidi="ar-SA"/>
               </w:rPr>
               <w:t>Review Comment</w:t>
             </w:r>
@@ -1041,7 +1057,7 @@
             <w:tcBorders/>
             <w:shd w:color="auto" w:fill="BFB1D0" w:themeFill="accent4" w:themeFillTint="7f" w:val="clear"/>
             <w:tcMar>
-              <w:left w:w="107" w:type="dxa"/>
+              <w:left w:w="97" w:type="dxa"/>
             </w:tcMar>
             <w:vAlign w:val="center"/>
           </w:tcPr>
@@ -1051,14 +1067,17 @@
               <w:spacing w:lineRule="auto" w:line="240" w:before="0" w:after="0"/>
               <w:jc w:val="center"/>
               <w:cnfStyle w:val="000000100000" w:firstRow="0" w:lastRow="0" w:firstColumn="0" w:lastColumn="0" w:oddVBand="0" w:evenVBand="0" w:oddHBand="1" w:evenHBand="0" w:firstRowFirstColumn="0" w:firstRowLastColumn="0" w:lastRowFirstColumn="0" w:lastRowLastColumn="0"/>
-              <w:rPr/>
-            </w:pPr>
-            <w:r>
-              <w:rPr>
-                <w:rFonts w:cs="Arial" w:ascii="Arial" w:hAnsi="Arial"/>
-                <w:sz w:val="20"/>
-                <w:szCs w:val="24"/>
-                <w:lang w:eastAsia="zh-CN"/>
+              <w:rPr>
+                <w:rFonts w:eastAsia="" w:cstheme="minorBidi" w:eastAsiaTheme="minorEastAsia"/>
+                <w:lang w:bidi="ar-SA"/>
+              </w:rPr>
+            </w:pPr>
+            <w:r>
+              <w:rPr>
+                <w:rFonts w:eastAsia="" w:cs="Arial" w:eastAsiaTheme="minorEastAsia" w:ascii="Arial" w:hAnsi="Arial"/>
+                <w:sz w:val="20"/>
+                <w:szCs w:val="24"/>
+                <w:lang w:eastAsia="zh-CN" w:bidi="ar-SA"/>
               </w:rPr>
               <w:t>Good.</w:t>
             </w:r>
@@ -1076,29 +1095,29 @@
             <w:tcBorders/>
             <w:shd w:color="auto" w:fill="DFD8E8" w:themeFill="accent4" w:themeFillTint="3f" w:val="clear"/>
             <w:tcMar>
-              <w:left w:w="107" w:type="dxa"/>
-            </w:tcMar>
-            <w:vAlign w:val="center"/>
-          </w:tcPr>
-          <w:p>
-            <w:pPr>
-              <w:pStyle w:val="Normal"/>
-              <w:spacing w:lineRule="auto" w:line="240" w:before="0" w:after="0"/>
-              <w:jc w:val="center"/>
-              <w:rPr>
-                <w:b/>
-                <w:b/>
-                <w:bCs/>
-              </w:rPr>
-            </w:pPr>
-            <w:r>
-              <w:rPr>
-                <w:rFonts w:eastAsia="宋体" w:cs="Arial" w:ascii="Arial" w:hAnsi="Arial" w:eastAsiaTheme="minorEastAsia"/>
-                <w:b/>
-                <w:bCs/>
-                <w:sz w:val="20"/>
-                <w:szCs w:val="24"/>
-                <w:lang w:eastAsia="zh-CN"/>
+              <w:left w:w="97" w:type="dxa"/>
+            </w:tcMar>
+            <w:vAlign w:val="center"/>
+          </w:tcPr>
+          <w:p>
+            <w:pPr>
+              <w:pStyle w:val="Normal"/>
+              <w:spacing w:lineRule="auto" w:line="240" w:before="0" w:after="0"/>
+              <w:jc w:val="center"/>
+              <w:rPr>
+                <w:b/>
+                <w:b/>
+                <w:bCs/>
+              </w:rPr>
+            </w:pPr>
+            <w:r>
+              <w:rPr>
+                <w:rFonts w:eastAsia="" w:cs="Arial" w:ascii="Arial" w:hAnsi="Arial" w:eastAsiaTheme="minorEastAsia"/>
+                <w:b/>
+                <w:bCs/>
+                <w:sz w:val="20"/>
+                <w:szCs w:val="24"/>
+                <w:lang w:eastAsia="zh-CN" w:bidi="ar-SA"/>
               </w:rPr>
               <w:t>Code Comments</w:t>
             </w:r>
@@ -1116,12 +1135,12 @@
             </w:pPr>
             <w:r>
               <w:rPr>
-                <w:rFonts w:eastAsia="宋体" w:cs="Arial" w:ascii="Arial" w:hAnsi="Arial" w:eastAsiaTheme="minorEastAsia"/>
-                <w:b/>
-                <w:bCs/>
-                <w:sz w:val="20"/>
-                <w:szCs w:val="24"/>
-                <w:lang w:eastAsia="zh-CN"/>
+                <w:rFonts w:eastAsia="" w:cs="Arial" w:ascii="Arial" w:hAnsi="Arial" w:eastAsiaTheme="minorEastAsia"/>
+                <w:b/>
+                <w:bCs/>
+                <w:sz w:val="20"/>
+                <w:szCs w:val="24"/>
+                <w:lang w:eastAsia="zh-CN" w:bidi="ar-SA"/>
               </w:rPr>
               <w:t>(</w:t>
             </w:r>
@@ -1132,18 +1151,18 @@
                 <w:bCs/>
                 <w:sz w:val="20"/>
                 <w:szCs w:val="24"/>
-                <w:lang w:eastAsia="zh-CN"/>
+                <w:lang w:eastAsia="zh-CN" w:bidi="ar-SA"/>
               </w:rPr>
               <w:t>代码注释合格</w:t>
             </w:r>
             <w:r>
               <w:rPr>
-                <w:rFonts w:eastAsia="宋体" w:cs="Arial" w:ascii="Arial" w:hAnsi="Arial" w:eastAsiaTheme="minorEastAsia"/>
-                <w:b/>
-                <w:bCs/>
-                <w:sz w:val="20"/>
-                <w:szCs w:val="24"/>
-                <w:lang w:eastAsia="zh-CN"/>
+                <w:rFonts w:eastAsia="" w:cs="Arial" w:ascii="Arial" w:hAnsi="Arial" w:eastAsiaTheme="minorEastAsia"/>
+                <w:b/>
+                <w:bCs/>
+                <w:sz w:val="20"/>
+                <w:szCs w:val="24"/>
+                <w:lang w:eastAsia="zh-CN" w:bidi="ar-SA"/>
               </w:rPr>
               <w:t>) (5%)</w:t>
             </w:r>
@@ -1155,7 +1174,7 @@
             <w:tcBorders/>
             <w:shd w:color="auto" w:fill="DFD8E8" w:themeFill="accent4" w:themeFillTint="3f" w:val="clear"/>
             <w:tcMar>
-              <w:left w:w="107" w:type="dxa"/>
+              <w:left w:w="97" w:type="dxa"/>
             </w:tcMar>
             <w:vAlign w:val="center"/>
           </w:tcPr>
@@ -1165,14 +1184,17 @@
               <w:spacing w:lineRule="auto" w:line="240" w:before="0" w:after="0"/>
               <w:jc w:val="center"/>
               <w:cnfStyle w:val="000000000000" w:firstRow="0" w:lastRow="0" w:firstColumn="0" w:lastColumn="0" w:oddVBand="0" w:evenVBand="0" w:oddHBand="0" w:evenHBand="0" w:firstRowFirstColumn="0" w:firstRowLastColumn="0" w:lastRowFirstColumn="0" w:lastRowLastColumn="0"/>
-              <w:rPr/>
-            </w:pPr>
-            <w:r>
-              <w:rPr>
-                <w:rFonts w:cs="Arial" w:ascii="Arial" w:hAnsi="Arial"/>
-                <w:sz w:val="20"/>
-                <w:szCs w:val="24"/>
-                <w:lang w:eastAsia="zh-CN"/>
+              <w:rPr>
+                <w:rFonts w:eastAsia="" w:cstheme="minorBidi" w:eastAsiaTheme="minorEastAsia"/>
+                <w:lang w:bidi="ar-SA"/>
+              </w:rPr>
+            </w:pPr>
+            <w:r>
+              <w:rPr>
+                <w:rFonts w:eastAsia="" w:cs="Arial" w:eastAsiaTheme="minorEastAsia" w:ascii="Arial" w:hAnsi="Arial"/>
+                <w:sz w:val="20"/>
+                <w:szCs w:val="24"/>
+                <w:lang w:eastAsia="zh-CN" w:bidi="ar-SA"/>
               </w:rPr>
               <w:t>5</w:t>
             </w:r>
@@ -1191,29 +1213,29 @@
             <w:tcBorders/>
             <w:shd w:color="auto" w:fill="BFB1D0" w:themeFill="accent4" w:themeFillTint="7f" w:val="clear"/>
             <w:tcMar>
-              <w:left w:w="107" w:type="dxa"/>
-            </w:tcMar>
-            <w:vAlign w:val="center"/>
-          </w:tcPr>
-          <w:p>
-            <w:pPr>
-              <w:pStyle w:val="Normal"/>
-              <w:spacing w:lineRule="auto" w:line="240" w:before="0" w:after="0"/>
-              <w:jc w:val="center"/>
-              <w:rPr>
-                <w:b/>
-                <w:b/>
-                <w:bCs/>
-              </w:rPr>
-            </w:pPr>
-            <w:r>
-              <w:rPr>
-                <w:rFonts w:eastAsia="宋体" w:cs="Arial" w:ascii="Arial" w:hAnsi="Arial" w:eastAsiaTheme="minorEastAsia"/>
-                <w:b/>
-                <w:bCs/>
-                <w:sz w:val="20"/>
-                <w:szCs w:val="24"/>
-                <w:lang w:eastAsia="zh-CN"/>
+              <w:left w:w="97" w:type="dxa"/>
+            </w:tcMar>
+            <w:vAlign w:val="center"/>
+          </w:tcPr>
+          <w:p>
+            <w:pPr>
+              <w:pStyle w:val="Normal"/>
+              <w:spacing w:lineRule="auto" w:line="240" w:before="0" w:after="0"/>
+              <w:jc w:val="center"/>
+              <w:rPr>
+                <w:b/>
+                <w:b/>
+                <w:bCs/>
+              </w:rPr>
+            </w:pPr>
+            <w:r>
+              <w:rPr>
+                <w:rFonts w:eastAsia="" w:cs="Arial" w:ascii="Arial" w:hAnsi="Arial" w:eastAsiaTheme="minorEastAsia"/>
+                <w:b/>
+                <w:bCs/>
+                <w:sz w:val="20"/>
+                <w:szCs w:val="24"/>
+                <w:lang w:eastAsia="zh-CN" w:bidi="ar-SA"/>
               </w:rPr>
               <w:t>Review Comment</w:t>
             </w:r>
@@ -1225,7 +1247,7 @@
             <w:tcBorders/>
             <w:shd w:color="auto" w:fill="BFB1D0" w:themeFill="accent4" w:themeFillTint="7f" w:val="clear"/>
             <w:tcMar>
-              <w:left w:w="107" w:type="dxa"/>
+              <w:left w:w="97" w:type="dxa"/>
             </w:tcMar>
             <w:vAlign w:val="center"/>
           </w:tcPr>
@@ -1235,14 +1257,17 @@
               <w:spacing w:lineRule="auto" w:line="240" w:before="0" w:after="0"/>
               <w:jc w:val="center"/>
               <w:cnfStyle w:val="000000100000" w:firstRow="0" w:lastRow="0" w:firstColumn="0" w:lastColumn="0" w:oddVBand="0" w:evenVBand="0" w:oddHBand="1" w:evenHBand="0" w:firstRowFirstColumn="0" w:firstRowLastColumn="0" w:lastRowFirstColumn="0" w:lastRowLastColumn="0"/>
-              <w:rPr/>
-            </w:pPr>
-            <w:r>
-              <w:rPr>
-                <w:rFonts w:cs="Arial" w:ascii="Arial" w:hAnsi="Arial"/>
-                <w:sz w:val="20"/>
-                <w:szCs w:val="24"/>
-                <w:lang w:eastAsia="zh-CN"/>
+              <w:rPr>
+                <w:rFonts w:eastAsia="" w:cstheme="minorBidi" w:eastAsiaTheme="minorEastAsia"/>
+                <w:lang w:bidi="ar-SA"/>
+              </w:rPr>
+            </w:pPr>
+            <w:r>
+              <w:rPr>
+                <w:rFonts w:eastAsia="" w:cs="Arial" w:eastAsiaTheme="minorEastAsia" w:ascii="Arial" w:hAnsi="Arial"/>
+                <w:sz w:val="20"/>
+                <w:szCs w:val="24"/>
+                <w:lang w:eastAsia="zh-CN" w:bidi="ar-SA"/>
               </w:rPr>
               <w:t>Following some specific comment style.</w:t>
             </w:r>
@@ -1260,29 +1285,29 @@
             <w:tcBorders/>
             <w:shd w:color="auto" w:fill="DFD8E8" w:themeFill="accent4" w:themeFillTint="3f" w:val="clear"/>
             <w:tcMar>
-              <w:left w:w="107" w:type="dxa"/>
-            </w:tcMar>
-            <w:vAlign w:val="center"/>
-          </w:tcPr>
-          <w:p>
-            <w:pPr>
-              <w:pStyle w:val="Normal"/>
-              <w:spacing w:lineRule="auto" w:line="240" w:before="0" w:after="0"/>
-              <w:jc w:val="center"/>
-              <w:rPr>
-                <w:b/>
-                <w:b/>
-                <w:bCs/>
-              </w:rPr>
-            </w:pPr>
-            <w:r>
-              <w:rPr>
-                <w:rFonts w:eastAsia="宋体" w:cs="Arial" w:ascii="Arial" w:hAnsi="Arial" w:eastAsiaTheme="minorEastAsia"/>
-                <w:b/>
-                <w:bCs/>
-                <w:sz w:val="20"/>
-                <w:szCs w:val="24"/>
-                <w:lang w:eastAsia="zh-CN"/>
+              <w:left w:w="97" w:type="dxa"/>
+            </w:tcMar>
+            <w:vAlign w:val="center"/>
+          </w:tcPr>
+          <w:p>
+            <w:pPr>
+              <w:pStyle w:val="Normal"/>
+              <w:spacing w:lineRule="auto" w:line="240" w:before="0" w:after="0"/>
+              <w:jc w:val="center"/>
+              <w:rPr>
+                <w:b/>
+                <w:b/>
+                <w:bCs/>
+              </w:rPr>
+            </w:pPr>
+            <w:r>
+              <w:rPr>
+                <w:rFonts w:eastAsia="" w:cs="Arial" w:ascii="Arial" w:hAnsi="Arial" w:eastAsiaTheme="minorEastAsia"/>
+                <w:b/>
+                <w:bCs/>
+                <w:sz w:val="20"/>
+                <w:szCs w:val="22"/>
+                <w:lang w:eastAsia="zh-CN" w:bidi="ar-SA"/>
               </w:rPr>
               <w:t>Other Coding Style and efficiency (</w:t>
             </w:r>
@@ -1292,19 +1317,19 @@
                 <w:b/>
                 <w:bCs/>
                 <w:sz w:val="20"/>
-                <w:szCs w:val="24"/>
-                <w:lang w:eastAsia="zh-CN"/>
+                <w:szCs w:val="22"/>
+                <w:lang w:eastAsia="zh-CN" w:bidi="ar-SA"/>
               </w:rPr>
               <w:t>代码运行效率</w:t>
             </w:r>
             <w:r>
               <w:rPr>
-                <w:rFonts w:eastAsia="宋体" w:cs="Arial" w:ascii="Arial" w:hAnsi="Arial" w:eastAsiaTheme="minorEastAsia"/>
-                <w:b/>
-                <w:bCs/>
-                <w:sz w:val="20"/>
-                <w:szCs w:val="24"/>
-                <w:lang w:eastAsia="zh-CN"/>
+                <w:rFonts w:eastAsia="" w:cs="Arial" w:ascii="Arial" w:hAnsi="Arial" w:eastAsiaTheme="minorEastAsia"/>
+                <w:b/>
+                <w:bCs/>
+                <w:sz w:val="20"/>
+                <w:szCs w:val="22"/>
+                <w:lang w:eastAsia="zh-CN" w:bidi="ar-SA"/>
               </w:rPr>
               <w:t>) (10%)</w:t>
             </w:r>
@@ -1316,7 +1341,7 @@
             <w:tcBorders/>
             <w:shd w:color="auto" w:fill="DFD8E8" w:themeFill="accent4" w:themeFillTint="3f" w:val="clear"/>
             <w:tcMar>
-              <w:left w:w="107" w:type="dxa"/>
+              <w:left w:w="97" w:type="dxa"/>
             </w:tcMar>
             <w:vAlign w:val="center"/>
           </w:tcPr>
@@ -1326,14 +1351,17 @@
               <w:spacing w:lineRule="auto" w:line="240" w:before="0" w:after="0"/>
               <w:jc w:val="center"/>
               <w:cnfStyle w:val="000000000000" w:firstRow="0" w:lastRow="0" w:firstColumn="0" w:lastColumn="0" w:oddVBand="0" w:evenVBand="0" w:oddHBand="0" w:evenHBand="0" w:firstRowFirstColumn="0" w:firstRowLastColumn="0" w:lastRowFirstColumn="0" w:lastRowLastColumn="0"/>
-              <w:rPr/>
-            </w:pPr>
-            <w:r>
-              <w:rPr>
-                <w:rFonts w:cs="Arial" w:ascii="Arial" w:hAnsi="Arial"/>
-                <w:sz w:val="20"/>
-                <w:szCs w:val="24"/>
-                <w:lang w:eastAsia="zh-CN"/>
+              <w:rPr>
+                <w:rFonts w:eastAsia="" w:cstheme="minorBidi" w:eastAsiaTheme="minorEastAsia"/>
+                <w:lang w:bidi="ar-SA"/>
+              </w:rPr>
+            </w:pPr>
+            <w:r>
+              <w:rPr>
+                <w:rFonts w:eastAsia="" w:cs="Arial" w:eastAsiaTheme="minorEastAsia" w:ascii="Arial" w:hAnsi="Arial"/>
+                <w:sz w:val="20"/>
+                <w:szCs w:val="24"/>
+                <w:lang w:eastAsia="zh-CN" w:bidi="ar-SA"/>
               </w:rPr>
               <w:t>10</w:t>
             </w:r>
@@ -1352,29 +1380,29 @@
             <w:tcBorders/>
             <w:shd w:color="auto" w:fill="BFB1D0" w:themeFill="accent4" w:themeFillTint="7f" w:val="clear"/>
             <w:tcMar>
-              <w:left w:w="107" w:type="dxa"/>
-            </w:tcMar>
-            <w:vAlign w:val="center"/>
-          </w:tcPr>
-          <w:p>
-            <w:pPr>
-              <w:pStyle w:val="Normal"/>
-              <w:spacing w:lineRule="auto" w:line="240" w:before="0" w:after="0"/>
-              <w:jc w:val="center"/>
-              <w:rPr>
-                <w:b/>
-                <w:b/>
-                <w:bCs/>
-              </w:rPr>
-            </w:pPr>
-            <w:r>
-              <w:rPr>
-                <w:rFonts w:eastAsia="宋体" w:cs="Arial" w:ascii="Arial" w:hAnsi="Arial" w:eastAsiaTheme="minorEastAsia"/>
-                <w:b/>
-                <w:bCs/>
-                <w:sz w:val="20"/>
-                <w:szCs w:val="24"/>
-                <w:lang w:eastAsia="zh-CN"/>
+              <w:left w:w="97" w:type="dxa"/>
+            </w:tcMar>
+            <w:vAlign w:val="center"/>
+          </w:tcPr>
+          <w:p>
+            <w:pPr>
+              <w:pStyle w:val="Normal"/>
+              <w:spacing w:lineRule="auto" w:line="240" w:before="0" w:after="0"/>
+              <w:jc w:val="center"/>
+              <w:rPr>
+                <w:b/>
+                <w:b/>
+                <w:bCs/>
+              </w:rPr>
+            </w:pPr>
+            <w:r>
+              <w:rPr>
+                <w:rFonts w:eastAsia="" w:cs="Arial" w:ascii="Arial" w:hAnsi="Arial" w:eastAsiaTheme="minorEastAsia"/>
+                <w:b/>
+                <w:bCs/>
+                <w:sz w:val="20"/>
+                <w:szCs w:val="24"/>
+                <w:lang w:eastAsia="zh-CN" w:bidi="ar-SA"/>
               </w:rPr>
               <w:t>Review Comment</w:t>
             </w:r>
@@ -1386,7 +1414,7 @@
             <w:tcBorders/>
             <w:shd w:color="auto" w:fill="BFB1D0" w:themeFill="accent4" w:themeFillTint="7f" w:val="clear"/>
             <w:tcMar>
-              <w:left w:w="107" w:type="dxa"/>
+              <w:left w:w="97" w:type="dxa"/>
             </w:tcMar>
             <w:vAlign w:val="center"/>
           </w:tcPr>
@@ -1397,10 +1425,10 @@
               <w:jc w:val="center"/>
               <w:cnfStyle w:val="000000100000" w:firstRow="0" w:lastRow="0" w:firstColumn="0" w:lastColumn="0" w:oddVBand="0" w:evenVBand="0" w:oddHBand="1" w:evenHBand="0" w:firstRowFirstColumn="0" w:firstRowLastColumn="0" w:lastRowFirstColumn="0" w:lastRowLastColumn="0"/>
               <w:rPr>
-                <w:rFonts w:ascii="Arial" w:hAnsi="Arial" w:cs="Arial"/>
-                <w:sz w:val="20"/>
-                <w:szCs w:val="24"/>
-                <w:lang w:eastAsia="zh-CN"/>
+                <w:rFonts w:ascii="等线" w:hAnsi="等线" w:eastAsia="" w:cs="" w:asciiTheme="minorHAnsi" w:cstheme="minorBidi" w:eastAsiaTheme="minorEastAsia" w:hAnsiTheme="minorHAnsi"/>
+                <w:sz w:val="20"/>
+                <w:szCs w:val="22"/>
+                <w:lang w:eastAsia="zh-CN" w:bidi="ar-SA"/>
               </w:rPr>
             </w:pPr>
             <w:bookmarkStart w:id="0" w:name="_GoBack"/>
@@ -1408,10 +1436,10 @@
             <w:bookmarkEnd w:id="1"/>
             <w:r>
               <w:rPr>
-                <w:rFonts w:cs="Arial" w:ascii="Arial" w:hAnsi="Arial"/>
-                <w:sz w:val="20"/>
-                <w:szCs w:val="24"/>
-                <w:lang w:eastAsia="zh-CN"/>
+                <w:rFonts w:eastAsia="" w:cs="" w:cstheme="minorBidi" w:eastAsiaTheme="minorEastAsia" w:ascii="等线" w:hAnsi="等线"/>
+                <w:sz w:val="20"/>
+                <w:szCs w:val="22"/>
+                <w:lang w:eastAsia="zh-CN" w:bidi="ar-SA"/>
               </w:rPr>
             </w:r>
           </w:p>
@@ -1428,29 +1456,29 @@
             <w:tcBorders/>
             <w:shd w:color="auto" w:fill="DFD8E8" w:themeFill="accent4" w:themeFillTint="3f" w:val="clear"/>
             <w:tcMar>
-              <w:left w:w="107" w:type="dxa"/>
-            </w:tcMar>
-            <w:vAlign w:val="center"/>
-          </w:tcPr>
-          <w:p>
-            <w:pPr>
-              <w:pStyle w:val="Normal"/>
-              <w:spacing w:lineRule="auto" w:line="240" w:before="0" w:after="0"/>
-              <w:jc w:val="center"/>
-              <w:rPr>
-                <w:b/>
-                <w:b/>
-                <w:bCs/>
-              </w:rPr>
-            </w:pPr>
-            <w:r>
-              <w:rPr>
-                <w:rFonts w:eastAsia="宋体" w:cs="Arial" w:ascii="Arial" w:hAnsi="Arial" w:eastAsiaTheme="minorEastAsia"/>
-                <w:b/>
-                <w:bCs/>
-                <w:sz w:val="20"/>
-                <w:szCs w:val="24"/>
-                <w:lang w:eastAsia="zh-CN"/>
+              <w:left w:w="97" w:type="dxa"/>
+            </w:tcMar>
+            <w:vAlign w:val="center"/>
+          </w:tcPr>
+          <w:p>
+            <w:pPr>
+              <w:pStyle w:val="Normal"/>
+              <w:spacing w:lineRule="auto" w:line="240" w:before="0" w:after="0"/>
+              <w:jc w:val="center"/>
+              <w:rPr>
+                <w:b/>
+                <w:b/>
+                <w:bCs/>
+              </w:rPr>
+            </w:pPr>
+            <w:r>
+              <w:rPr>
+                <w:rFonts w:eastAsia="" w:cs="Arial" w:ascii="Arial" w:hAnsi="Arial" w:eastAsiaTheme="minorEastAsia"/>
+                <w:b/>
+                <w:bCs/>
+                <w:sz w:val="20"/>
+                <w:szCs w:val="24"/>
+                <w:lang w:eastAsia="zh-CN" w:bidi="ar-SA"/>
               </w:rPr>
               <w:t>OOP Design Style</w:t>
             </w:r>
@@ -1468,12 +1496,12 @@
             </w:pPr>
             <w:r>
               <w:rPr>
-                <w:rFonts w:eastAsia="宋体" w:cs="Arial" w:ascii="Arial" w:hAnsi="Arial" w:eastAsiaTheme="minorEastAsia"/>
-                <w:b/>
-                <w:bCs/>
-                <w:sz w:val="20"/>
-                <w:szCs w:val="24"/>
-                <w:lang w:eastAsia="zh-CN"/>
+                <w:rFonts w:eastAsia="" w:cs="Arial" w:ascii="Arial" w:hAnsi="Arial" w:eastAsiaTheme="minorEastAsia"/>
+                <w:b/>
+                <w:bCs/>
+                <w:sz w:val="20"/>
+                <w:szCs w:val="24"/>
+                <w:lang w:eastAsia="zh-CN" w:bidi="ar-SA"/>
               </w:rPr>
               <w:t>(15%)</w:t>
             </w:r>
@@ -1485,7 +1513,7 @@
             <w:tcBorders/>
             <w:shd w:color="auto" w:fill="DFD8E8" w:themeFill="accent4" w:themeFillTint="3f" w:val="clear"/>
             <w:tcMar>
-              <w:left w:w="107" w:type="dxa"/>
+              <w:left w:w="97" w:type="dxa"/>
             </w:tcMar>
             <w:vAlign w:val="center"/>
           </w:tcPr>
@@ -1495,14 +1523,17 @@
               <w:spacing w:lineRule="auto" w:line="240" w:before="0" w:after="0"/>
               <w:jc w:val="center"/>
               <w:cnfStyle w:val="000000000000" w:firstRow="0" w:lastRow="0" w:firstColumn="0" w:lastColumn="0" w:oddVBand="0" w:evenVBand="0" w:oddHBand="0" w:evenHBand="0" w:firstRowFirstColumn="0" w:firstRowLastColumn="0" w:lastRowFirstColumn="0" w:lastRowLastColumn="0"/>
-              <w:rPr/>
-            </w:pPr>
-            <w:r>
-              <w:rPr>
-                <w:rFonts w:cs="Arial" w:ascii="Arial" w:hAnsi="Arial"/>
-                <w:sz w:val="20"/>
-                <w:szCs w:val="24"/>
-                <w:lang w:eastAsia="zh-CN"/>
+              <w:rPr>
+                <w:rFonts w:eastAsia="" w:cstheme="minorBidi" w:eastAsiaTheme="minorEastAsia"/>
+                <w:lang w:bidi="ar-SA"/>
+              </w:rPr>
+            </w:pPr>
+            <w:r>
+              <w:rPr>
+                <w:rFonts w:eastAsia="" w:cs="Arial" w:eastAsiaTheme="minorEastAsia" w:ascii="Arial" w:hAnsi="Arial"/>
+                <w:sz w:val="20"/>
+                <w:szCs w:val="24"/>
+                <w:lang w:eastAsia="zh-CN" w:bidi="ar-SA"/>
               </w:rPr>
               <w:t>15</w:t>
             </w:r>
@@ -1521,29 +1552,29 @@
             <w:tcBorders/>
             <w:shd w:color="auto" w:fill="BFB1D0" w:themeFill="accent4" w:themeFillTint="7f" w:val="clear"/>
             <w:tcMar>
-              <w:left w:w="107" w:type="dxa"/>
-            </w:tcMar>
-            <w:vAlign w:val="center"/>
-          </w:tcPr>
-          <w:p>
-            <w:pPr>
-              <w:pStyle w:val="Normal"/>
-              <w:spacing w:lineRule="auto" w:line="240" w:before="0" w:after="0"/>
-              <w:jc w:val="center"/>
-              <w:rPr>
-                <w:b/>
-                <w:b/>
-                <w:bCs/>
-              </w:rPr>
-            </w:pPr>
-            <w:r>
-              <w:rPr>
-                <w:rFonts w:eastAsia="宋体" w:cs="Arial" w:ascii="Arial" w:hAnsi="Arial" w:eastAsiaTheme="minorEastAsia"/>
-                <w:b/>
-                <w:bCs/>
-                <w:sz w:val="20"/>
-                <w:szCs w:val="24"/>
-                <w:lang w:eastAsia="zh-CN"/>
+              <w:left w:w="97" w:type="dxa"/>
+            </w:tcMar>
+            <w:vAlign w:val="center"/>
+          </w:tcPr>
+          <w:p>
+            <w:pPr>
+              <w:pStyle w:val="Normal"/>
+              <w:spacing w:lineRule="auto" w:line="240" w:before="0" w:after="0"/>
+              <w:jc w:val="center"/>
+              <w:rPr>
+                <w:b/>
+                <w:b/>
+                <w:bCs/>
+              </w:rPr>
+            </w:pPr>
+            <w:r>
+              <w:rPr>
+                <w:rFonts w:eastAsia="" w:cs="Arial" w:ascii="Arial" w:hAnsi="Arial" w:eastAsiaTheme="minorEastAsia"/>
+                <w:b/>
+                <w:bCs/>
+                <w:sz w:val="20"/>
+                <w:szCs w:val="24"/>
+                <w:lang w:eastAsia="zh-CN" w:bidi="ar-SA"/>
               </w:rPr>
               <w:t>Review Comment</w:t>
             </w:r>
@@ -1555,7 +1586,7 @@
             <w:tcBorders/>
             <w:shd w:color="auto" w:fill="BFB1D0" w:themeFill="accent4" w:themeFillTint="7f" w:val="clear"/>
             <w:tcMar>
-              <w:left w:w="107" w:type="dxa"/>
+              <w:left w:w="97" w:type="dxa"/>
             </w:tcMar>
             <w:vAlign w:val="center"/>
           </w:tcPr>
@@ -1565,14 +1596,17 @@
               <w:spacing w:lineRule="auto" w:line="240" w:before="0" w:after="0"/>
               <w:jc w:val="center"/>
               <w:cnfStyle w:val="000000100000" w:firstRow="0" w:lastRow="0" w:firstColumn="0" w:lastColumn="0" w:oddVBand="0" w:evenVBand="0" w:oddHBand="1" w:evenHBand="0" w:firstRowFirstColumn="0" w:firstRowLastColumn="0" w:lastRowFirstColumn="0" w:lastRowLastColumn="0"/>
-              <w:rPr/>
-            </w:pPr>
-            <w:r>
-              <w:rPr>
-                <w:rFonts w:cs="Arial" w:ascii="Arial" w:hAnsi="Arial"/>
-                <w:sz w:val="20"/>
-                <w:szCs w:val="24"/>
-                <w:lang w:eastAsia="zh-CN"/>
+              <w:rPr>
+                <w:rFonts w:eastAsia="" w:cstheme="minorBidi" w:eastAsiaTheme="minorEastAsia"/>
+                <w:lang w:bidi="ar-SA"/>
+              </w:rPr>
+            </w:pPr>
+            <w:r>
+              <w:rPr>
+                <w:rFonts w:eastAsia="" w:cs="Arial" w:eastAsiaTheme="minorEastAsia" w:ascii="Arial" w:hAnsi="Arial"/>
+                <w:sz w:val="20"/>
+                <w:szCs w:val="24"/>
+                <w:lang w:eastAsia="zh-CN" w:bidi="ar-SA"/>
               </w:rPr>
               <w:t>Having used inheritance to make the code more briefly.</w:t>
             </w:r>
@@ -1590,29 +1624,29 @@
             <w:tcBorders/>
             <w:shd w:color="auto" w:fill="DFD8E8" w:themeFill="accent4" w:themeFillTint="3f" w:val="clear"/>
             <w:tcMar>
-              <w:left w:w="107" w:type="dxa"/>
-            </w:tcMar>
-            <w:vAlign w:val="center"/>
-          </w:tcPr>
-          <w:p>
-            <w:pPr>
-              <w:pStyle w:val="Normal"/>
-              <w:spacing w:lineRule="auto" w:line="240" w:before="0" w:after="0"/>
-              <w:jc w:val="center"/>
-              <w:rPr>
-                <w:b/>
-                <w:b/>
-                <w:bCs/>
-              </w:rPr>
-            </w:pPr>
-            <w:r>
-              <w:rPr>
-                <w:rFonts w:eastAsia="宋体" w:cs="Arial" w:ascii="Arial" w:hAnsi="Arial" w:eastAsiaTheme="minorEastAsia"/>
-                <w:b/>
-                <w:bCs/>
-                <w:sz w:val="20"/>
-                <w:szCs w:val="24"/>
-                <w:lang w:eastAsia="zh-CN"/>
+              <w:left w:w="97" w:type="dxa"/>
+            </w:tcMar>
+            <w:vAlign w:val="center"/>
+          </w:tcPr>
+          <w:p>
+            <w:pPr>
+              <w:pStyle w:val="Normal"/>
+              <w:spacing w:lineRule="auto" w:line="240" w:before="0" w:after="0"/>
+              <w:jc w:val="center"/>
+              <w:rPr>
+                <w:b/>
+                <w:b/>
+                <w:bCs/>
+              </w:rPr>
+            </w:pPr>
+            <w:r>
+              <w:rPr>
+                <w:rFonts w:eastAsia="" w:cs="Arial" w:ascii="Arial" w:hAnsi="Arial" w:eastAsiaTheme="minorEastAsia"/>
+                <w:b/>
+                <w:bCs/>
+                <w:sz w:val="20"/>
+                <w:szCs w:val="24"/>
+                <w:lang w:eastAsia="zh-CN" w:bidi="ar-SA"/>
               </w:rPr>
               <w:t>Total Score (up to 100)</w:t>
             </w:r>
@@ -1624,7 +1658,7 @@
             <w:tcBorders/>
             <w:shd w:color="auto" w:fill="DFD8E8" w:themeFill="accent4" w:themeFillTint="3f" w:val="clear"/>
             <w:tcMar>
-              <w:left w:w="107" w:type="dxa"/>
+              <w:left w:w="97" w:type="dxa"/>
             </w:tcMar>
             <w:vAlign w:val="center"/>
           </w:tcPr>
@@ -1635,18 +1669,18 @@
               <w:jc w:val="center"/>
               <w:cnfStyle w:val="000000000000" w:firstRow="0" w:lastRow="0" w:firstColumn="0" w:lastColumn="0" w:oddVBand="0" w:evenVBand="0" w:oddHBand="0" w:evenHBand="0" w:firstRowFirstColumn="0" w:firstRowLastColumn="0" w:lastRowFirstColumn="0" w:lastRowLastColumn="0"/>
               <w:rPr>
-                <w:rFonts w:ascii="Arial" w:hAnsi="Arial" w:cs="Arial"/>
-                <w:sz w:val="20"/>
-                <w:szCs w:val="24"/>
-                <w:lang w:eastAsia="zh-CN"/>
-              </w:rPr>
-            </w:pPr>
-            <w:r>
-              <w:rPr>
-                <w:rFonts w:cs="Arial" w:ascii="Arial" w:hAnsi="Arial"/>
-                <w:sz w:val="20"/>
-                <w:szCs w:val="24"/>
-                <w:lang w:eastAsia="zh-CN"/>
+                <w:rFonts w:ascii="等线" w:hAnsi="等线" w:eastAsia="" w:cs="" w:asciiTheme="minorHAnsi" w:cstheme="minorBidi" w:eastAsiaTheme="minorEastAsia" w:hAnsiTheme="minorHAnsi"/>
+                <w:sz w:val="20"/>
+                <w:szCs w:val="22"/>
+                <w:lang w:eastAsia="zh-CN" w:bidi="ar-SA"/>
+              </w:rPr>
+            </w:pPr>
+            <w:r>
+              <w:rPr>
+                <w:rFonts w:eastAsia="" w:cs="" w:cstheme="minorBidi" w:eastAsiaTheme="minorEastAsia" w:ascii="等线" w:hAnsi="等线"/>
+                <w:sz w:val="20"/>
+                <w:szCs w:val="22"/>
+                <w:lang w:eastAsia="zh-CN" w:bidi="ar-SA"/>
               </w:rPr>
             </w:r>
           </w:p>
@@ -1664,29 +1698,29 @@
             <w:tcBorders/>
             <w:shd w:color="auto" w:fill="BFB1D0" w:themeFill="accent4" w:themeFillTint="7f" w:val="clear"/>
             <w:tcMar>
-              <w:left w:w="107" w:type="dxa"/>
-            </w:tcMar>
-            <w:vAlign w:val="center"/>
-          </w:tcPr>
-          <w:p>
-            <w:pPr>
-              <w:pStyle w:val="Normal"/>
-              <w:spacing w:lineRule="auto" w:line="240" w:before="0" w:after="0"/>
-              <w:jc w:val="center"/>
-              <w:rPr>
-                <w:b/>
-                <w:b/>
-                <w:bCs/>
-              </w:rPr>
-            </w:pPr>
-            <w:r>
-              <w:rPr>
-                <w:rFonts w:eastAsia="宋体" w:cs="Arial" w:ascii="Arial" w:hAnsi="Arial" w:eastAsiaTheme="minorEastAsia"/>
-                <w:b/>
-                <w:bCs/>
-                <w:sz w:val="20"/>
-                <w:szCs w:val="24"/>
-                <w:lang w:eastAsia="zh-CN"/>
+              <w:left w:w="97" w:type="dxa"/>
+            </w:tcMar>
+            <w:vAlign w:val="center"/>
+          </w:tcPr>
+          <w:p>
+            <w:pPr>
+              <w:pStyle w:val="Normal"/>
+              <w:spacing w:lineRule="auto" w:line="240" w:before="0" w:after="0"/>
+              <w:jc w:val="center"/>
+              <w:rPr>
+                <w:b/>
+                <w:b/>
+                <w:bCs/>
+              </w:rPr>
+            </w:pPr>
+            <w:r>
+              <w:rPr>
+                <w:rFonts w:eastAsia="" w:cs="Arial" w:ascii="Arial" w:hAnsi="Arial" w:eastAsiaTheme="minorEastAsia"/>
+                <w:b/>
+                <w:bCs/>
+                <w:sz w:val="20"/>
+                <w:szCs w:val="24"/>
+                <w:lang w:eastAsia="zh-CN" w:bidi="ar-SA"/>
               </w:rPr>
               <w:t>Overall Review Comments</w:t>
             </w:r>
@@ -1698,7 +1732,7 @@
             <w:tcBorders/>
             <w:shd w:color="auto" w:fill="BFB1D0" w:themeFill="accent4" w:themeFillTint="7f" w:val="clear"/>
             <w:tcMar>
-              <w:left w:w="107" w:type="dxa"/>
+              <w:left w:w="97" w:type="dxa"/>
             </w:tcMar>
             <w:vAlign w:val="center"/>
           </w:tcPr>
@@ -1708,14 +1742,17 @@
               <w:spacing w:lineRule="auto" w:line="240" w:before="0" w:after="0"/>
               <w:jc w:val="center"/>
               <w:cnfStyle w:val="000000100000" w:firstRow="0" w:lastRow="0" w:firstColumn="0" w:lastColumn="0" w:oddVBand="0" w:evenVBand="0" w:oddHBand="1" w:evenHBand="0" w:firstRowFirstColumn="0" w:firstRowLastColumn="0" w:lastRowFirstColumn="0" w:lastRowLastColumn="0"/>
-              <w:rPr/>
-            </w:pPr>
-            <w:r>
-              <w:rPr>
-                <w:rFonts w:cs="Arial" w:ascii="Arial" w:hAnsi="Arial"/>
-                <w:sz w:val="20"/>
-                <w:szCs w:val="24"/>
-                <w:lang w:eastAsia="zh-CN"/>
+              <w:rPr>
+                <w:rFonts w:eastAsia="" w:cstheme="minorBidi" w:eastAsiaTheme="minorEastAsia"/>
+                <w:lang w:bidi="ar-SA"/>
+              </w:rPr>
+            </w:pPr>
+            <w:r>
+              <w:rPr>
+                <w:rFonts w:eastAsia="" w:cs="Arial" w:eastAsiaTheme="minorEastAsia" w:ascii="Arial" w:hAnsi="Arial"/>
+                <w:sz w:val="20"/>
+                <w:szCs w:val="24"/>
+                <w:lang w:eastAsia="zh-CN" w:bidi="ar-SA"/>
               </w:rPr>
               <w:t>100</w:t>
             </w:r>
@@ -1740,6 +1777,1896 @@
     <w:p>
       <w:pPr>
         <w:pStyle w:val="Normal"/>
+        <w:rPr/>
+      </w:pPr>
+      <w:r>
+        <w:rPr/>
+        <w:t>N/A</w:t>
+      </w:r>
+    </w:p>
+    <w:p>
+      <w:pPr>
+        <w:pStyle w:val="Heading1"/>
+        <w:numPr>
+          <w:ilvl w:val="0"/>
+          <w:numId w:val="1"/>
+        </w:numPr>
+        <w:rPr>
+          <w:rFonts w:ascii="Arial" w:hAnsi="Arial" w:cs="Arial"/>
+          <w:sz w:val="24"/>
+          <w:szCs w:val="24"/>
+          <w:lang w:eastAsia="zh-CN"/>
+        </w:rPr>
+      </w:pPr>
+      <w:r>
+        <w:rPr/>
+        <w:t xml:space="preserve">Returned Form </w:t>
+      </w:r>
+      <w:r>
+        <w:rPr/>
+        <w:t>2</w:t>
+      </w:r>
+    </w:p>
+    <w:p>
+      <w:pPr>
+        <w:pStyle w:val="Heading2"/>
+        <w:numPr>
+          <w:ilvl w:val="0"/>
+          <w:numId w:val="1"/>
+        </w:numPr>
+        <w:jc w:val="center"/>
+        <w:rPr/>
+      </w:pPr>
+      <w:r>
+        <w:rPr>
+          <w:rFonts w:cs="Arial" w:ascii="Arial" w:hAnsi="Arial"/>
+          <w:sz w:val="24"/>
+          <w:szCs w:val="24"/>
+          <w:lang w:eastAsia="zh-CN"/>
+        </w:rPr>
+        <w:t>Review Form</w:t>
+      </w:r>
+    </w:p>
+    <w:p>
+      <w:pPr>
+        <w:pStyle w:val="Normal"/>
+        <w:numPr>
+          <w:ilvl w:val="0"/>
+          <w:numId w:val="1"/>
+        </w:numPr>
+        <w:rPr/>
+      </w:pPr>
+      <w:r>
+        <w:rPr>
+          <w:rFonts w:eastAsia="微软雅黑" w:cs="Arial" w:ascii="Arial" w:hAnsi="Arial"/>
+          <w:b/>
+          <w:color w:val="215868"/>
+          <w:sz w:val="20"/>
+          <w:szCs w:val="24"/>
+          <w:lang w:eastAsia="zh-CN"/>
+        </w:rPr>
+        <w:t>Reviewer’s Student No.: _2015011280_ Date</w:t>
+      </w:r>
+      <w:r>
+        <w:rPr>
+          <w:rFonts w:ascii="Arial" w:hAnsi="Arial" w:cs="Arial" w:eastAsia="微软雅黑"/>
+          <w:b/>
+          <w:color w:val="215868"/>
+          <w:sz w:val="20"/>
+          <w:szCs w:val="24"/>
+          <w:lang w:eastAsia="zh-CN"/>
+        </w:rPr>
+        <w:t>：</w:t>
+      </w:r>
+      <w:r>
+        <w:rPr>
+          <w:rFonts w:eastAsia="微软雅黑" w:cs="Arial" w:ascii="Arial" w:hAnsi="Arial"/>
+          <w:b/>
+          <w:color w:val="215868"/>
+          <w:sz w:val="20"/>
+          <w:szCs w:val="24"/>
+          <w:lang w:eastAsia="zh-CN"/>
+        </w:rPr>
+        <w:t>05-25</w:t>
+      </w:r>
+    </w:p>
+    <w:tbl>
+      <w:tblPr>
+        <w:tblStyle w:val="1-4"/>
+        <w:tblW w:w="8856" w:type="dxa"/>
+        <w:jc w:val="left"/>
+        <w:tblInd w:w="0" w:type="dxa"/>
+        <w:tblCellMar>
+          <w:top w:w="0" w:type="dxa"/>
+          <w:left w:w="107" w:type="dxa"/>
+          <w:bottom w:w="0" w:type="dxa"/>
+          <w:right w:w="108" w:type="dxa"/>
+        </w:tblCellMar>
+        <w:tblLook w:val="04a0" w:noVBand="1" w:noHBand="0" w:lastColumn="0" w:firstColumn="1" w:lastRow="0" w:firstRow="1"/>
+      </w:tblPr>
+      <w:tblGrid>
+        <w:gridCol w:w="3368"/>
+        <w:gridCol w:w="5487"/>
+      </w:tblGrid>
+      <w:tr>
+        <w:trPr>
+          <w:trHeight w:val="489" w:hRule="atLeast"/>
+          <w:cnfStyle w:val="100000000000" w:firstRow="1" w:lastRow="0" w:firstColumn="0" w:lastColumn="0" w:oddVBand="0" w:evenVBand="0" w:oddHBand="0" w:evenHBand="0" w:firstRowFirstColumn="0" w:firstRowLastColumn="0" w:lastRowFirstColumn="0" w:lastRowLastColumn="0"/>
+        </w:trPr>
+        <w:tc>
+          <w:tcPr>
+            <w:tcW w:w="3368" w:type="dxa"/>
+            <w:cnfStyle w:val="001000000000" w:firstRow="0" w:lastRow="0" w:firstColumn="1" w:lastColumn="0" w:oddVBand="0" w:evenVBand="0" w:oddHBand="0" w:evenHBand="0" w:firstRowFirstColumn="0" w:firstRowLastColumn="0" w:lastRowFirstColumn="0" w:lastRowLastColumn="0"/>
+            <w:tcBorders/>
+            <w:shd w:color="auto" w:fill="DFD8E8" w:themeFill="accent4" w:themeFillTint="3f" w:val="clear"/>
+            <w:tcMar>
+              <w:left w:w="107" w:type="dxa"/>
+            </w:tcMar>
+            <w:vAlign w:val="center"/>
+          </w:tcPr>
+          <w:p>
+            <w:pPr>
+              <w:pStyle w:val="Normal"/>
+              <w:numPr>
+                <w:ilvl w:val="0"/>
+                <w:numId w:val="1"/>
+              </w:numPr>
+              <w:spacing w:lineRule="auto" w:line="240" w:before="0" w:after="0"/>
+              <w:jc w:val="center"/>
+              <w:rPr>
+                <w:b/>
+                <w:b/>
+                <w:bCs/>
+              </w:rPr>
+            </w:pPr>
+            <w:r>
+              <w:rPr>
+                <w:rFonts w:eastAsia="宋体" w:cs="Arial" w:ascii="Arial" w:hAnsi="Arial" w:eastAsiaTheme="minorEastAsia"/>
+                <w:b/>
+                <w:bCs/>
+                <w:sz w:val="20"/>
+                <w:szCs w:val="24"/>
+                <w:lang w:eastAsia="zh-CN"/>
+              </w:rPr>
+              <w:t>Makefile</w:t>
+            </w:r>
+          </w:p>
+          <w:p>
+            <w:pPr>
+              <w:pStyle w:val="Normal"/>
+              <w:numPr>
+                <w:ilvl w:val="0"/>
+                <w:numId w:val="1"/>
+              </w:numPr>
+              <w:spacing w:lineRule="auto" w:line="240" w:before="0" w:after="0"/>
+              <w:jc w:val="center"/>
+              <w:rPr>
+                <w:b/>
+                <w:b/>
+                <w:bCs/>
+              </w:rPr>
+            </w:pPr>
+            <w:r>
+              <w:rPr>
+                <w:rFonts w:eastAsia="宋体" w:cs="Arial" w:ascii="Arial" w:hAnsi="Arial" w:eastAsiaTheme="minorEastAsia"/>
+                <w:b/>
+                <w:bCs/>
+                <w:sz w:val="20"/>
+                <w:szCs w:val="24"/>
+                <w:lang w:eastAsia="zh-CN"/>
+              </w:rPr>
+              <w:t>(10%)</w:t>
+            </w:r>
+          </w:p>
+        </w:tc>
+        <w:tc>
+          <w:tcPr>
+            <w:tcW w:w="5487" w:type="dxa"/>
+            <w:tcBorders/>
+            <w:shd w:color="auto" w:fill="DFD8E8" w:themeFill="accent4" w:themeFillTint="3f" w:val="clear"/>
+            <w:tcMar>
+              <w:left w:w="107" w:type="dxa"/>
+            </w:tcMar>
+            <w:vAlign w:val="center"/>
+          </w:tcPr>
+          <w:p>
+            <w:pPr>
+              <w:pStyle w:val="Normal"/>
+              <w:numPr>
+                <w:ilvl w:val="0"/>
+                <w:numId w:val="1"/>
+              </w:numPr>
+              <w:spacing w:lineRule="auto" w:line="240" w:before="0" w:after="0"/>
+              <w:jc w:val="center"/>
+              <w:cnfStyle w:val="100000000000" w:firstRow="1" w:lastRow="0" w:firstColumn="0" w:lastColumn="0" w:oddVBand="0" w:evenVBand="0" w:oddHBand="0" w:evenHBand="0" w:firstRowFirstColumn="0" w:firstRowLastColumn="0" w:lastRowFirstColumn="0" w:lastRowLastColumn="0"/>
+              <w:rPr>
+                <w:b/>
+                <w:b/>
+                <w:bCs/>
+              </w:rPr>
+            </w:pPr>
+            <w:r>
+              <w:rPr>
+                <w:rFonts w:cs="Arial" w:ascii="Arial" w:hAnsi="Arial"/>
+                <w:b/>
+                <w:bCs/>
+                <w:sz w:val="20"/>
+                <w:szCs w:val="24"/>
+                <w:lang w:eastAsia="zh-CN"/>
+              </w:rPr>
+              <w:t>10</w:t>
+            </w:r>
+          </w:p>
+        </w:tc>
+      </w:tr>
+      <w:tr>
+        <w:trPr>
+          <w:trHeight w:val="489" w:hRule="atLeast"/>
+          <w:cnfStyle w:val="000000100000" w:firstRow="0" w:lastRow="0" w:firstColumn="0" w:lastColumn="0" w:oddVBand="0" w:evenVBand="0" w:oddHBand="1" w:evenHBand="0" w:firstRowFirstColumn="0" w:firstRowLastColumn="0" w:lastRowFirstColumn="0" w:lastRowLastColumn="0"/>
+        </w:trPr>
+        <w:tc>
+          <w:tcPr>
+            <w:tcW w:w="3368" w:type="dxa"/>
+            <w:cnfStyle w:val="001000000000" w:firstRow="0" w:lastRow="0" w:firstColumn="1" w:lastColumn="0" w:oddVBand="0" w:evenVBand="0" w:oddHBand="0" w:evenHBand="0" w:firstRowFirstColumn="0" w:firstRowLastColumn="0" w:lastRowFirstColumn="0" w:lastRowLastColumn="0"/>
+            <w:tcBorders/>
+            <w:shd w:color="auto" w:fill="BFB1D0" w:themeFill="accent4" w:themeFillTint="7f" w:val="clear"/>
+            <w:tcMar>
+              <w:left w:w="107" w:type="dxa"/>
+            </w:tcMar>
+            <w:vAlign w:val="center"/>
+          </w:tcPr>
+          <w:p>
+            <w:pPr>
+              <w:pStyle w:val="Normal"/>
+              <w:numPr>
+                <w:ilvl w:val="0"/>
+                <w:numId w:val="1"/>
+              </w:numPr>
+              <w:spacing w:lineRule="auto" w:line="240" w:before="0" w:after="0"/>
+              <w:jc w:val="center"/>
+              <w:rPr>
+                <w:b/>
+                <w:b/>
+                <w:bCs/>
+              </w:rPr>
+            </w:pPr>
+            <w:r>
+              <w:rPr>
+                <w:rFonts w:eastAsia="宋体" w:cs="Arial" w:ascii="Arial" w:hAnsi="Arial" w:eastAsiaTheme="minorEastAsia"/>
+                <w:b/>
+                <w:bCs/>
+                <w:sz w:val="20"/>
+                <w:szCs w:val="24"/>
+                <w:lang w:eastAsia="zh-CN"/>
+              </w:rPr>
+              <w:t>Review Comments</w:t>
+            </w:r>
+          </w:p>
+        </w:tc>
+        <w:tc>
+          <w:tcPr>
+            <w:tcW w:w="5487" w:type="dxa"/>
+            <w:tcBorders/>
+            <w:shd w:color="auto" w:fill="BFB1D0" w:themeFill="accent4" w:themeFillTint="7f" w:val="clear"/>
+            <w:tcMar>
+              <w:left w:w="107" w:type="dxa"/>
+            </w:tcMar>
+            <w:vAlign w:val="center"/>
+          </w:tcPr>
+          <w:p>
+            <w:pPr>
+              <w:pStyle w:val="Normal"/>
+              <w:numPr>
+                <w:ilvl w:val="0"/>
+                <w:numId w:val="1"/>
+              </w:numPr>
+              <w:spacing w:lineRule="auto" w:line="240" w:before="0" w:after="0"/>
+              <w:jc w:val="center"/>
+              <w:cnfStyle w:val="000000100000" w:firstRow="0" w:lastRow="0" w:firstColumn="0" w:lastColumn="0" w:oddVBand="0" w:evenVBand="0" w:oddHBand="1" w:evenHBand="0" w:firstRowFirstColumn="0" w:firstRowLastColumn="0" w:lastRowFirstColumn="0" w:lastRowLastColumn="0"/>
+              <w:rPr/>
+            </w:pPr>
+            <w:r>
+              <w:rPr>
+                <w:rFonts w:cs="Arial" w:ascii="Arial" w:hAnsi="Arial"/>
+                <w:sz w:val="20"/>
+                <w:szCs w:val="24"/>
+                <w:lang w:eastAsia="zh-CN"/>
+              </w:rPr>
+              <w:t>Good</w:t>
+            </w:r>
+          </w:p>
+        </w:tc>
+      </w:tr>
+      <w:tr>
+        <w:trPr>
+          <w:trHeight w:val="489" w:hRule="atLeast"/>
+        </w:trPr>
+        <w:tc>
+          <w:tcPr>
+            <w:tcW w:w="3368" w:type="dxa"/>
+            <w:cnfStyle w:val="001000000000" w:firstRow="0" w:lastRow="0" w:firstColumn="1" w:lastColumn="0" w:oddVBand="0" w:evenVBand="0" w:oddHBand="0" w:evenHBand="0" w:firstRowFirstColumn="0" w:firstRowLastColumn="0" w:lastRowFirstColumn="0" w:lastRowLastColumn="0"/>
+            <w:tcBorders/>
+            <w:shd w:color="auto" w:fill="DFD8E8" w:themeFill="accent4" w:themeFillTint="3f" w:val="clear"/>
+            <w:tcMar>
+              <w:left w:w="107" w:type="dxa"/>
+            </w:tcMar>
+            <w:vAlign w:val="center"/>
+          </w:tcPr>
+          <w:p>
+            <w:pPr>
+              <w:pStyle w:val="Normal"/>
+              <w:numPr>
+                <w:ilvl w:val="0"/>
+                <w:numId w:val="1"/>
+              </w:numPr>
+              <w:spacing w:lineRule="auto" w:line="240" w:before="0" w:after="0"/>
+              <w:jc w:val="center"/>
+              <w:rPr>
+                <w:b/>
+                <w:b/>
+                <w:bCs/>
+              </w:rPr>
+            </w:pPr>
+            <w:r>
+              <w:rPr>
+                <w:rFonts w:eastAsia="宋体" w:cs="Arial" w:ascii="Arial" w:hAnsi="Arial" w:eastAsiaTheme="minorEastAsia"/>
+                <w:b/>
+                <w:bCs/>
+                <w:sz w:val="20"/>
+                <w:szCs w:val="24"/>
+                <w:lang w:eastAsia="zh-CN"/>
+              </w:rPr>
+              <w:t>Compilation</w:t>
+            </w:r>
+          </w:p>
+          <w:p>
+            <w:pPr>
+              <w:pStyle w:val="Normal"/>
+              <w:numPr>
+                <w:ilvl w:val="0"/>
+                <w:numId w:val="1"/>
+              </w:numPr>
+              <w:spacing w:lineRule="auto" w:line="240" w:before="0" w:after="0"/>
+              <w:jc w:val="center"/>
+              <w:rPr>
+                <w:b/>
+                <w:b/>
+                <w:bCs/>
+              </w:rPr>
+            </w:pPr>
+            <w:r>
+              <w:rPr>
+                <w:rFonts w:eastAsia="宋体" w:cs="Arial" w:ascii="Arial" w:hAnsi="Arial" w:eastAsiaTheme="minorEastAsia"/>
+                <w:b/>
+                <w:bCs/>
+                <w:sz w:val="20"/>
+                <w:szCs w:val="24"/>
+                <w:lang w:eastAsia="zh-CN"/>
+              </w:rPr>
+              <w:t>(</w:t>
+            </w:r>
+            <w:r>
+              <w:rPr>
+                <w:rFonts w:ascii="Arial" w:hAnsi="Arial" w:cs="Arial"/>
+                <w:b/>
+                <w:bCs/>
+                <w:sz w:val="20"/>
+                <w:szCs w:val="24"/>
+                <w:lang w:eastAsia="zh-CN"/>
+              </w:rPr>
+              <w:t>编译正确</w:t>
+            </w:r>
+            <w:r>
+              <w:rPr>
+                <w:rFonts w:eastAsia="宋体" w:cs="Arial" w:ascii="Arial" w:hAnsi="Arial" w:eastAsiaTheme="minorEastAsia"/>
+                <w:b/>
+                <w:bCs/>
+                <w:sz w:val="20"/>
+                <w:szCs w:val="24"/>
+                <w:lang w:eastAsia="zh-CN"/>
+              </w:rPr>
+              <w:t>) (10%)</w:t>
+            </w:r>
+          </w:p>
+        </w:tc>
+        <w:tc>
+          <w:tcPr>
+            <w:tcW w:w="5487" w:type="dxa"/>
+            <w:tcBorders/>
+            <w:shd w:color="auto" w:fill="DFD8E8" w:themeFill="accent4" w:themeFillTint="3f" w:val="clear"/>
+            <w:tcMar>
+              <w:left w:w="107" w:type="dxa"/>
+            </w:tcMar>
+            <w:vAlign w:val="center"/>
+          </w:tcPr>
+          <w:p>
+            <w:pPr>
+              <w:pStyle w:val="Normal"/>
+              <w:numPr>
+                <w:ilvl w:val="0"/>
+                <w:numId w:val="1"/>
+              </w:numPr>
+              <w:spacing w:lineRule="auto" w:line="240" w:before="0" w:after="0"/>
+              <w:jc w:val="center"/>
+              <w:cnfStyle w:val="000000000000" w:firstRow="0" w:lastRow="0" w:firstColumn="0" w:lastColumn="0" w:oddVBand="0" w:evenVBand="0" w:oddHBand="0" w:evenHBand="0" w:firstRowFirstColumn="0" w:firstRowLastColumn="0" w:lastRowFirstColumn="0" w:lastRowLastColumn="0"/>
+              <w:rPr/>
+            </w:pPr>
+            <w:r>
+              <w:rPr>
+                <w:rFonts w:cs="Arial" w:ascii="Arial" w:hAnsi="Arial"/>
+                <w:sz w:val="20"/>
+                <w:szCs w:val="24"/>
+                <w:lang w:eastAsia="zh-CN"/>
+              </w:rPr>
+              <w:t>10</w:t>
+            </w:r>
+          </w:p>
+        </w:tc>
+      </w:tr>
+      <w:tr>
+        <w:trPr>
+          <w:trHeight w:val="489" w:hRule="atLeast"/>
+          <w:cnfStyle w:val="000000100000" w:firstRow="0" w:lastRow="0" w:firstColumn="0" w:lastColumn="0" w:oddVBand="0" w:evenVBand="0" w:oddHBand="1" w:evenHBand="0" w:firstRowFirstColumn="0" w:firstRowLastColumn="0" w:lastRowFirstColumn="0" w:lastRowLastColumn="0"/>
+        </w:trPr>
+        <w:tc>
+          <w:tcPr>
+            <w:tcW w:w="3368" w:type="dxa"/>
+            <w:cnfStyle w:val="001000000000" w:firstRow="0" w:lastRow="0" w:firstColumn="1" w:lastColumn="0" w:oddVBand="0" w:evenVBand="0" w:oddHBand="0" w:evenHBand="0" w:firstRowFirstColumn="0" w:firstRowLastColumn="0" w:lastRowFirstColumn="0" w:lastRowLastColumn="0"/>
+            <w:tcBorders/>
+            <w:shd w:color="auto" w:fill="BFB1D0" w:themeFill="accent4" w:themeFillTint="7f" w:val="clear"/>
+            <w:tcMar>
+              <w:left w:w="107" w:type="dxa"/>
+            </w:tcMar>
+            <w:vAlign w:val="center"/>
+          </w:tcPr>
+          <w:p>
+            <w:pPr>
+              <w:pStyle w:val="Normal"/>
+              <w:numPr>
+                <w:ilvl w:val="0"/>
+                <w:numId w:val="1"/>
+              </w:numPr>
+              <w:spacing w:lineRule="auto" w:line="240" w:before="0" w:after="0"/>
+              <w:jc w:val="center"/>
+              <w:rPr>
+                <w:b/>
+                <w:b/>
+                <w:bCs/>
+              </w:rPr>
+            </w:pPr>
+            <w:r>
+              <w:rPr>
+                <w:rFonts w:eastAsia="宋体" w:cs="Arial" w:ascii="Arial" w:hAnsi="Arial" w:eastAsiaTheme="minorEastAsia"/>
+                <w:b/>
+                <w:bCs/>
+                <w:sz w:val="20"/>
+                <w:szCs w:val="24"/>
+                <w:lang w:eastAsia="zh-CN"/>
+              </w:rPr>
+              <w:t>Review Comment</w:t>
+            </w:r>
+          </w:p>
+        </w:tc>
+        <w:tc>
+          <w:tcPr>
+            <w:tcW w:w="5487" w:type="dxa"/>
+            <w:tcBorders/>
+            <w:shd w:color="auto" w:fill="BFB1D0" w:themeFill="accent4" w:themeFillTint="7f" w:val="clear"/>
+            <w:tcMar>
+              <w:left w:w="107" w:type="dxa"/>
+            </w:tcMar>
+            <w:vAlign w:val="center"/>
+          </w:tcPr>
+          <w:p>
+            <w:pPr>
+              <w:pStyle w:val="Normal"/>
+              <w:numPr>
+                <w:ilvl w:val="0"/>
+                <w:numId w:val="1"/>
+              </w:numPr>
+              <w:spacing w:lineRule="auto" w:line="240" w:before="0" w:after="0"/>
+              <w:jc w:val="center"/>
+              <w:cnfStyle w:val="000000100000" w:firstRow="0" w:lastRow="0" w:firstColumn="0" w:lastColumn="0" w:oddVBand="0" w:evenVBand="0" w:oddHBand="1" w:evenHBand="0" w:firstRowFirstColumn="0" w:firstRowLastColumn="0" w:lastRowFirstColumn="0" w:lastRowLastColumn="0"/>
+              <w:rPr/>
+            </w:pPr>
+            <w:r>
+              <w:rPr>
+                <w:rFonts w:cs="Arial" w:ascii="Arial" w:hAnsi="Arial"/>
+                <w:sz w:val="20"/>
+                <w:szCs w:val="24"/>
+                <w:lang w:eastAsia="zh-CN"/>
+              </w:rPr>
+              <w:t>Good</w:t>
+            </w:r>
+          </w:p>
+        </w:tc>
+      </w:tr>
+      <w:tr>
+        <w:trPr>
+          <w:trHeight w:val="489" w:hRule="atLeast"/>
+        </w:trPr>
+        <w:tc>
+          <w:tcPr>
+            <w:tcW w:w="3368" w:type="dxa"/>
+            <w:cnfStyle w:val="001000000000" w:firstRow="0" w:lastRow="0" w:firstColumn="1" w:lastColumn="0" w:oddVBand="0" w:evenVBand="0" w:oddHBand="0" w:evenHBand="0" w:firstRowFirstColumn="0" w:firstRowLastColumn="0" w:lastRowFirstColumn="0" w:lastRowLastColumn="0"/>
+            <w:tcBorders/>
+            <w:shd w:color="auto" w:fill="DFD8E8" w:themeFill="accent4" w:themeFillTint="3f" w:val="clear"/>
+            <w:tcMar>
+              <w:left w:w="107" w:type="dxa"/>
+            </w:tcMar>
+            <w:vAlign w:val="center"/>
+          </w:tcPr>
+          <w:p>
+            <w:pPr>
+              <w:pStyle w:val="Normal"/>
+              <w:numPr>
+                <w:ilvl w:val="0"/>
+                <w:numId w:val="1"/>
+              </w:numPr>
+              <w:spacing w:lineRule="auto" w:line="240" w:before="0" w:after="0"/>
+              <w:jc w:val="center"/>
+              <w:rPr>
+                <w:b/>
+                <w:b/>
+                <w:bCs/>
+              </w:rPr>
+            </w:pPr>
+            <w:r>
+              <w:rPr>
+                <w:rFonts w:eastAsia="宋体" w:cs="Arial" w:ascii="Arial" w:hAnsi="Arial" w:eastAsiaTheme="minorEastAsia"/>
+                <w:b/>
+                <w:bCs/>
+                <w:sz w:val="20"/>
+                <w:szCs w:val="24"/>
+                <w:lang w:eastAsia="zh-CN"/>
+              </w:rPr>
+              <w:t>Correctness of Results</w:t>
+            </w:r>
+          </w:p>
+          <w:p>
+            <w:pPr>
+              <w:pStyle w:val="Normal"/>
+              <w:numPr>
+                <w:ilvl w:val="0"/>
+                <w:numId w:val="1"/>
+              </w:numPr>
+              <w:spacing w:lineRule="auto" w:line="240" w:before="0" w:after="0"/>
+              <w:jc w:val="center"/>
+              <w:rPr>
+                <w:b/>
+                <w:b/>
+                <w:bCs/>
+              </w:rPr>
+            </w:pPr>
+            <w:r>
+              <w:rPr>
+                <w:rFonts w:eastAsia="宋体" w:cs="Arial" w:ascii="Arial" w:hAnsi="Arial" w:eastAsiaTheme="minorEastAsia"/>
+                <w:b/>
+                <w:bCs/>
+                <w:sz w:val="20"/>
+                <w:szCs w:val="24"/>
+                <w:lang w:eastAsia="zh-CN"/>
+              </w:rPr>
+              <w:t>(</w:t>
+            </w:r>
+            <w:r>
+              <w:rPr>
+                <w:rFonts w:ascii="Arial" w:hAnsi="Arial" w:cs="Arial"/>
+                <w:b/>
+                <w:bCs/>
+                <w:sz w:val="20"/>
+                <w:szCs w:val="24"/>
+                <w:lang w:eastAsia="zh-CN"/>
+              </w:rPr>
+              <w:t>结果正确</w:t>
+            </w:r>
+            <w:r>
+              <w:rPr>
+                <w:rFonts w:eastAsia="宋体" w:cs="Arial" w:ascii="Arial" w:hAnsi="Arial" w:eastAsiaTheme="minorEastAsia"/>
+                <w:b/>
+                <w:bCs/>
+                <w:sz w:val="20"/>
+                <w:szCs w:val="24"/>
+                <w:lang w:eastAsia="zh-CN"/>
+              </w:rPr>
+              <w:t>) (40%)</w:t>
+            </w:r>
+          </w:p>
+        </w:tc>
+        <w:tc>
+          <w:tcPr>
+            <w:tcW w:w="5487" w:type="dxa"/>
+            <w:tcBorders/>
+            <w:shd w:color="auto" w:fill="DFD8E8" w:themeFill="accent4" w:themeFillTint="3f" w:val="clear"/>
+            <w:tcMar>
+              <w:left w:w="107" w:type="dxa"/>
+            </w:tcMar>
+            <w:vAlign w:val="center"/>
+          </w:tcPr>
+          <w:p>
+            <w:pPr>
+              <w:pStyle w:val="Normal"/>
+              <w:numPr>
+                <w:ilvl w:val="0"/>
+                <w:numId w:val="1"/>
+              </w:numPr>
+              <w:spacing w:lineRule="auto" w:line="240" w:before="0" w:after="0"/>
+              <w:jc w:val="center"/>
+              <w:cnfStyle w:val="000000000000" w:firstRow="0" w:lastRow="0" w:firstColumn="0" w:lastColumn="0" w:oddVBand="0" w:evenVBand="0" w:oddHBand="0" w:evenHBand="0" w:firstRowFirstColumn="0" w:firstRowLastColumn="0" w:lastRowFirstColumn="0" w:lastRowLastColumn="0"/>
+              <w:rPr/>
+            </w:pPr>
+            <w:r>
+              <w:rPr>
+                <w:rFonts w:cs="Arial" w:ascii="Arial" w:hAnsi="Arial"/>
+                <w:sz w:val="20"/>
+                <w:szCs w:val="24"/>
+                <w:lang w:eastAsia="zh-CN"/>
+              </w:rPr>
+              <w:t>40</w:t>
+            </w:r>
+          </w:p>
+        </w:tc>
+      </w:tr>
+      <w:tr>
+        <w:trPr>
+          <w:trHeight w:val="489" w:hRule="atLeast"/>
+          <w:cnfStyle w:val="000000100000" w:firstRow="0" w:lastRow="0" w:firstColumn="0" w:lastColumn="0" w:oddVBand="0" w:evenVBand="0" w:oddHBand="1" w:evenHBand="0" w:firstRowFirstColumn="0" w:firstRowLastColumn="0" w:lastRowFirstColumn="0" w:lastRowLastColumn="0"/>
+        </w:trPr>
+        <w:tc>
+          <w:tcPr>
+            <w:tcW w:w="3368" w:type="dxa"/>
+            <w:cnfStyle w:val="001000000000" w:firstRow="0" w:lastRow="0" w:firstColumn="1" w:lastColumn="0" w:oddVBand="0" w:evenVBand="0" w:oddHBand="0" w:evenHBand="0" w:firstRowFirstColumn="0" w:firstRowLastColumn="0" w:lastRowFirstColumn="0" w:lastRowLastColumn="0"/>
+            <w:tcBorders/>
+            <w:shd w:color="auto" w:fill="BFB1D0" w:themeFill="accent4" w:themeFillTint="7f" w:val="clear"/>
+            <w:tcMar>
+              <w:left w:w="107" w:type="dxa"/>
+            </w:tcMar>
+            <w:vAlign w:val="center"/>
+          </w:tcPr>
+          <w:p>
+            <w:pPr>
+              <w:pStyle w:val="Normal"/>
+              <w:numPr>
+                <w:ilvl w:val="0"/>
+                <w:numId w:val="1"/>
+              </w:numPr>
+              <w:spacing w:lineRule="auto" w:line="240" w:before="0" w:after="0"/>
+              <w:jc w:val="center"/>
+              <w:rPr>
+                <w:b/>
+                <w:b/>
+                <w:bCs/>
+              </w:rPr>
+            </w:pPr>
+            <w:r>
+              <w:rPr>
+                <w:rFonts w:eastAsia="宋体" w:cs="Arial" w:ascii="Arial" w:hAnsi="Arial" w:eastAsiaTheme="minorEastAsia"/>
+                <w:b/>
+                <w:bCs/>
+                <w:sz w:val="20"/>
+                <w:szCs w:val="24"/>
+                <w:lang w:eastAsia="zh-CN"/>
+              </w:rPr>
+              <w:t>Review Comment</w:t>
+            </w:r>
+          </w:p>
+        </w:tc>
+        <w:tc>
+          <w:tcPr>
+            <w:tcW w:w="5487" w:type="dxa"/>
+            <w:tcBorders/>
+            <w:shd w:color="auto" w:fill="BFB1D0" w:themeFill="accent4" w:themeFillTint="7f" w:val="clear"/>
+            <w:tcMar>
+              <w:left w:w="107" w:type="dxa"/>
+            </w:tcMar>
+            <w:vAlign w:val="center"/>
+          </w:tcPr>
+          <w:p>
+            <w:pPr>
+              <w:pStyle w:val="Normal"/>
+              <w:numPr>
+                <w:ilvl w:val="0"/>
+                <w:numId w:val="1"/>
+              </w:numPr>
+              <w:spacing w:lineRule="auto" w:line="240" w:before="0" w:after="0"/>
+              <w:jc w:val="center"/>
+              <w:cnfStyle w:val="000000100000" w:firstRow="0" w:lastRow="0" w:firstColumn="0" w:lastColumn="0" w:oddVBand="0" w:evenVBand="0" w:oddHBand="1" w:evenHBand="0" w:firstRowFirstColumn="0" w:firstRowLastColumn="0" w:lastRowFirstColumn="0" w:lastRowLastColumn="0"/>
+              <w:rPr/>
+            </w:pPr>
+            <w:r>
+              <w:rPr>
+                <w:rFonts w:cs="Arial" w:ascii="Arial" w:hAnsi="Arial"/>
+                <w:sz w:val="20"/>
+                <w:szCs w:val="24"/>
+                <w:lang w:eastAsia="zh-CN"/>
+              </w:rPr>
+              <w:t>Correct</w:t>
+            </w:r>
+          </w:p>
+        </w:tc>
+      </w:tr>
+      <w:tr>
+        <w:trPr>
+          <w:trHeight w:val="489" w:hRule="atLeast"/>
+        </w:trPr>
+        <w:tc>
+          <w:tcPr>
+            <w:tcW w:w="3368" w:type="dxa"/>
+            <w:cnfStyle w:val="001000000000" w:firstRow="0" w:lastRow="0" w:firstColumn="1" w:lastColumn="0" w:oddVBand="0" w:evenVBand="0" w:oddHBand="0" w:evenHBand="0" w:firstRowFirstColumn="0" w:firstRowLastColumn="0" w:lastRowFirstColumn="0" w:lastRowLastColumn="0"/>
+            <w:tcBorders/>
+            <w:shd w:color="auto" w:fill="DFD8E8" w:themeFill="accent4" w:themeFillTint="3f" w:val="clear"/>
+            <w:tcMar>
+              <w:left w:w="107" w:type="dxa"/>
+            </w:tcMar>
+            <w:vAlign w:val="center"/>
+          </w:tcPr>
+          <w:p>
+            <w:pPr>
+              <w:pStyle w:val="Normal"/>
+              <w:numPr>
+                <w:ilvl w:val="0"/>
+                <w:numId w:val="1"/>
+              </w:numPr>
+              <w:spacing w:lineRule="auto" w:line="240" w:before="0" w:after="0"/>
+              <w:jc w:val="center"/>
+              <w:rPr>
+                <w:b/>
+                <w:b/>
+                <w:bCs/>
+              </w:rPr>
+            </w:pPr>
+            <w:r>
+              <w:rPr>
+                <w:rFonts w:eastAsia="宋体" w:cs="Arial" w:ascii="Arial" w:hAnsi="Arial" w:eastAsiaTheme="minorEastAsia"/>
+                <w:b/>
+                <w:bCs/>
+                <w:sz w:val="20"/>
+                <w:szCs w:val="24"/>
+                <w:lang w:eastAsia="zh-CN"/>
+              </w:rPr>
+              <w:t>Naming Convention</w:t>
+            </w:r>
+          </w:p>
+          <w:p>
+            <w:pPr>
+              <w:pStyle w:val="Normal"/>
+              <w:numPr>
+                <w:ilvl w:val="0"/>
+                <w:numId w:val="1"/>
+              </w:numPr>
+              <w:spacing w:lineRule="auto" w:line="240" w:before="0" w:after="0"/>
+              <w:jc w:val="center"/>
+              <w:rPr>
+                <w:b/>
+                <w:b/>
+                <w:bCs/>
+              </w:rPr>
+            </w:pPr>
+            <w:r>
+              <w:rPr>
+                <w:rFonts w:eastAsia="宋体" w:cs="Arial" w:ascii="Arial" w:hAnsi="Arial" w:eastAsiaTheme="minorEastAsia"/>
+                <w:b/>
+                <w:bCs/>
+                <w:sz w:val="20"/>
+                <w:szCs w:val="24"/>
+                <w:lang w:eastAsia="zh-CN"/>
+              </w:rPr>
+              <w:t>(</w:t>
+            </w:r>
+            <w:r>
+              <w:rPr>
+                <w:rFonts w:ascii="Arial" w:hAnsi="Arial" w:cs="Arial"/>
+                <w:b/>
+                <w:bCs/>
+                <w:sz w:val="20"/>
+                <w:szCs w:val="24"/>
+                <w:lang w:eastAsia="zh-CN"/>
+              </w:rPr>
+              <w:t>变量命名合理</w:t>
+            </w:r>
+            <w:r>
+              <w:rPr>
+                <w:rFonts w:eastAsia="宋体" w:cs="Arial" w:ascii="Arial" w:hAnsi="Arial" w:eastAsiaTheme="minorEastAsia"/>
+                <w:b/>
+                <w:bCs/>
+                <w:sz w:val="20"/>
+                <w:szCs w:val="24"/>
+                <w:lang w:eastAsia="zh-CN"/>
+              </w:rPr>
+              <w:t>) (5%)</w:t>
+            </w:r>
+          </w:p>
+        </w:tc>
+        <w:tc>
+          <w:tcPr>
+            <w:tcW w:w="5487" w:type="dxa"/>
+            <w:tcBorders/>
+            <w:shd w:color="auto" w:fill="DFD8E8" w:themeFill="accent4" w:themeFillTint="3f" w:val="clear"/>
+            <w:tcMar>
+              <w:left w:w="107" w:type="dxa"/>
+            </w:tcMar>
+            <w:vAlign w:val="center"/>
+          </w:tcPr>
+          <w:p>
+            <w:pPr>
+              <w:pStyle w:val="Normal"/>
+              <w:numPr>
+                <w:ilvl w:val="0"/>
+                <w:numId w:val="1"/>
+              </w:numPr>
+              <w:spacing w:lineRule="auto" w:line="240" w:before="0" w:after="0"/>
+              <w:jc w:val="center"/>
+              <w:cnfStyle w:val="000000000000" w:firstRow="0" w:lastRow="0" w:firstColumn="0" w:lastColumn="0" w:oddVBand="0" w:evenVBand="0" w:oddHBand="0" w:evenHBand="0" w:firstRowFirstColumn="0" w:firstRowLastColumn="0" w:lastRowFirstColumn="0" w:lastRowLastColumn="0"/>
+              <w:rPr/>
+            </w:pPr>
+            <w:r>
+              <w:rPr>
+                <w:rFonts w:cs="Arial" w:ascii="Arial" w:hAnsi="Arial"/>
+                <w:sz w:val="20"/>
+                <w:szCs w:val="24"/>
+                <w:lang w:eastAsia="zh-CN"/>
+              </w:rPr>
+              <w:t>5</w:t>
+            </w:r>
+          </w:p>
+        </w:tc>
+      </w:tr>
+      <w:tr>
+        <w:trPr>
+          <w:trHeight w:val="489" w:hRule="atLeast"/>
+          <w:cnfStyle w:val="000000100000" w:firstRow="0" w:lastRow="0" w:firstColumn="0" w:lastColumn="0" w:oddVBand="0" w:evenVBand="0" w:oddHBand="1" w:evenHBand="0" w:firstRowFirstColumn="0" w:firstRowLastColumn="0" w:lastRowFirstColumn="0" w:lastRowLastColumn="0"/>
+        </w:trPr>
+        <w:tc>
+          <w:tcPr>
+            <w:tcW w:w="3368" w:type="dxa"/>
+            <w:cnfStyle w:val="001000000000" w:firstRow="0" w:lastRow="0" w:firstColumn="1" w:lastColumn="0" w:oddVBand="0" w:evenVBand="0" w:oddHBand="0" w:evenHBand="0" w:firstRowFirstColumn="0" w:firstRowLastColumn="0" w:lastRowFirstColumn="0" w:lastRowLastColumn="0"/>
+            <w:tcBorders/>
+            <w:shd w:color="auto" w:fill="BFB1D0" w:themeFill="accent4" w:themeFillTint="7f" w:val="clear"/>
+            <w:tcMar>
+              <w:left w:w="107" w:type="dxa"/>
+            </w:tcMar>
+            <w:vAlign w:val="center"/>
+          </w:tcPr>
+          <w:p>
+            <w:pPr>
+              <w:pStyle w:val="Normal"/>
+              <w:numPr>
+                <w:ilvl w:val="0"/>
+                <w:numId w:val="1"/>
+              </w:numPr>
+              <w:spacing w:lineRule="auto" w:line="240" w:before="0" w:after="0"/>
+              <w:jc w:val="center"/>
+              <w:rPr>
+                <w:b/>
+                <w:b/>
+                <w:bCs/>
+              </w:rPr>
+            </w:pPr>
+            <w:r>
+              <w:rPr>
+                <w:rFonts w:eastAsia="宋体" w:cs="Arial" w:ascii="Arial" w:hAnsi="Arial" w:eastAsiaTheme="minorEastAsia"/>
+                <w:b/>
+                <w:bCs/>
+                <w:sz w:val="20"/>
+                <w:szCs w:val="24"/>
+                <w:lang w:eastAsia="zh-CN"/>
+              </w:rPr>
+              <w:t>Review Comment</w:t>
+            </w:r>
+          </w:p>
+        </w:tc>
+        <w:tc>
+          <w:tcPr>
+            <w:tcW w:w="5487" w:type="dxa"/>
+            <w:tcBorders/>
+            <w:shd w:color="auto" w:fill="BFB1D0" w:themeFill="accent4" w:themeFillTint="7f" w:val="clear"/>
+            <w:tcMar>
+              <w:left w:w="107" w:type="dxa"/>
+            </w:tcMar>
+            <w:vAlign w:val="center"/>
+          </w:tcPr>
+          <w:p>
+            <w:pPr>
+              <w:pStyle w:val="Normal"/>
+              <w:numPr>
+                <w:ilvl w:val="0"/>
+                <w:numId w:val="1"/>
+              </w:numPr>
+              <w:spacing w:lineRule="auto" w:line="240" w:before="0" w:after="0"/>
+              <w:jc w:val="center"/>
+              <w:cnfStyle w:val="000000100000" w:firstRow="0" w:lastRow="0" w:firstColumn="0" w:lastColumn="0" w:oddVBand="0" w:evenVBand="0" w:oddHBand="1" w:evenHBand="0" w:firstRowFirstColumn="0" w:firstRowLastColumn="0" w:lastRowFirstColumn="0" w:lastRowLastColumn="0"/>
+              <w:rPr/>
+            </w:pPr>
+            <w:r>
+              <w:rPr>
+                <w:rFonts w:cs="Arial" w:ascii="Arial" w:hAnsi="Arial"/>
+                <w:sz w:val="20"/>
+                <w:szCs w:val="24"/>
+                <w:lang w:eastAsia="zh-CN"/>
+              </w:rPr>
+              <w:t>Good</w:t>
+            </w:r>
+          </w:p>
+        </w:tc>
+      </w:tr>
+      <w:tr>
+        <w:trPr>
+          <w:trHeight w:val="490" w:hRule="atLeast"/>
+        </w:trPr>
+        <w:tc>
+          <w:tcPr>
+            <w:tcW w:w="3368" w:type="dxa"/>
+            <w:cnfStyle w:val="001000000000" w:firstRow="0" w:lastRow="0" w:firstColumn="1" w:lastColumn="0" w:oddVBand="0" w:evenVBand="0" w:oddHBand="0" w:evenHBand="0" w:firstRowFirstColumn="0" w:firstRowLastColumn="0" w:lastRowFirstColumn="0" w:lastRowLastColumn="0"/>
+            <w:tcBorders/>
+            <w:shd w:color="auto" w:fill="DFD8E8" w:themeFill="accent4" w:themeFillTint="3f" w:val="clear"/>
+            <w:tcMar>
+              <w:left w:w="107" w:type="dxa"/>
+            </w:tcMar>
+            <w:vAlign w:val="center"/>
+          </w:tcPr>
+          <w:p>
+            <w:pPr>
+              <w:pStyle w:val="Normal"/>
+              <w:numPr>
+                <w:ilvl w:val="0"/>
+                <w:numId w:val="1"/>
+              </w:numPr>
+              <w:spacing w:lineRule="auto" w:line="240" w:before="0" w:after="0"/>
+              <w:jc w:val="center"/>
+              <w:rPr>
+                <w:b/>
+                <w:b/>
+                <w:bCs/>
+              </w:rPr>
+            </w:pPr>
+            <w:r>
+              <w:rPr>
+                <w:rFonts w:eastAsia="宋体" w:cs="Arial" w:ascii="Arial" w:hAnsi="Arial" w:eastAsiaTheme="minorEastAsia"/>
+                <w:b/>
+                <w:bCs/>
+                <w:sz w:val="20"/>
+                <w:szCs w:val="24"/>
+                <w:lang w:eastAsia="zh-CN"/>
+              </w:rPr>
+              <w:t>Code Formatting</w:t>
+            </w:r>
+          </w:p>
+          <w:p>
+            <w:pPr>
+              <w:pStyle w:val="Normal"/>
+              <w:numPr>
+                <w:ilvl w:val="0"/>
+                <w:numId w:val="1"/>
+              </w:numPr>
+              <w:spacing w:lineRule="auto" w:line="240" w:before="0" w:after="0"/>
+              <w:jc w:val="center"/>
+              <w:rPr>
+                <w:b/>
+                <w:b/>
+                <w:bCs/>
+              </w:rPr>
+            </w:pPr>
+            <w:r>
+              <w:rPr>
+                <w:rFonts w:eastAsia="宋体" w:cs="Arial" w:ascii="Arial" w:hAnsi="Arial" w:eastAsiaTheme="minorEastAsia"/>
+                <w:b/>
+                <w:bCs/>
+                <w:sz w:val="20"/>
+                <w:szCs w:val="24"/>
+                <w:lang w:eastAsia="zh-CN"/>
+              </w:rPr>
+              <w:t>(</w:t>
+            </w:r>
+            <w:r>
+              <w:rPr>
+                <w:rFonts w:ascii="Arial" w:hAnsi="Arial" w:cs="Arial"/>
+                <w:b/>
+                <w:bCs/>
+                <w:sz w:val="20"/>
+                <w:szCs w:val="24"/>
+                <w:lang w:eastAsia="zh-CN"/>
+              </w:rPr>
+              <w:t>代码格式合理</w:t>
+            </w:r>
+            <w:r>
+              <w:rPr>
+                <w:rFonts w:eastAsia="宋体" w:cs="Arial" w:ascii="Arial" w:hAnsi="Arial" w:eastAsiaTheme="minorEastAsia"/>
+                <w:b/>
+                <w:bCs/>
+                <w:sz w:val="20"/>
+                <w:szCs w:val="24"/>
+                <w:lang w:eastAsia="zh-CN"/>
+              </w:rPr>
+              <w:t>) (5%)</w:t>
+            </w:r>
+          </w:p>
+        </w:tc>
+        <w:tc>
+          <w:tcPr>
+            <w:tcW w:w="5487" w:type="dxa"/>
+            <w:tcBorders/>
+            <w:shd w:color="auto" w:fill="DFD8E8" w:themeFill="accent4" w:themeFillTint="3f" w:val="clear"/>
+            <w:tcMar>
+              <w:left w:w="107" w:type="dxa"/>
+            </w:tcMar>
+            <w:vAlign w:val="center"/>
+          </w:tcPr>
+          <w:p>
+            <w:pPr>
+              <w:pStyle w:val="Normal"/>
+              <w:numPr>
+                <w:ilvl w:val="0"/>
+                <w:numId w:val="1"/>
+              </w:numPr>
+              <w:spacing w:lineRule="auto" w:line="240" w:before="0" w:after="0"/>
+              <w:jc w:val="center"/>
+              <w:cnfStyle w:val="000000000000" w:firstRow="0" w:lastRow="0" w:firstColumn="0" w:lastColumn="0" w:oddVBand="0" w:evenVBand="0" w:oddHBand="0" w:evenHBand="0" w:firstRowFirstColumn="0" w:firstRowLastColumn="0" w:lastRowFirstColumn="0" w:lastRowLastColumn="0"/>
+              <w:rPr/>
+            </w:pPr>
+            <w:r>
+              <w:rPr>
+                <w:rFonts w:cs="Arial" w:ascii="Arial" w:hAnsi="Arial"/>
+                <w:sz w:val="20"/>
+                <w:szCs w:val="24"/>
+                <w:lang w:eastAsia="zh-CN"/>
+              </w:rPr>
+              <w:t>5</w:t>
+            </w:r>
+          </w:p>
+        </w:tc>
+      </w:tr>
+      <w:tr>
+        <w:trPr>
+          <w:trHeight w:val="489" w:hRule="atLeast"/>
+          <w:cnfStyle w:val="000000100000" w:firstRow="0" w:lastRow="0" w:firstColumn="0" w:lastColumn="0" w:oddVBand="0" w:evenVBand="0" w:oddHBand="1" w:evenHBand="0" w:firstRowFirstColumn="0" w:firstRowLastColumn="0" w:lastRowFirstColumn="0" w:lastRowLastColumn="0"/>
+        </w:trPr>
+        <w:tc>
+          <w:tcPr>
+            <w:tcW w:w="3368" w:type="dxa"/>
+            <w:cnfStyle w:val="001000000000" w:firstRow="0" w:lastRow="0" w:firstColumn="1" w:lastColumn="0" w:oddVBand="0" w:evenVBand="0" w:oddHBand="0" w:evenHBand="0" w:firstRowFirstColumn="0" w:firstRowLastColumn="0" w:lastRowFirstColumn="0" w:lastRowLastColumn="0"/>
+            <w:tcBorders/>
+            <w:shd w:color="auto" w:fill="BFB1D0" w:themeFill="accent4" w:themeFillTint="7f" w:val="clear"/>
+            <w:tcMar>
+              <w:left w:w="107" w:type="dxa"/>
+            </w:tcMar>
+            <w:vAlign w:val="center"/>
+          </w:tcPr>
+          <w:p>
+            <w:pPr>
+              <w:pStyle w:val="Normal"/>
+              <w:numPr>
+                <w:ilvl w:val="0"/>
+                <w:numId w:val="1"/>
+              </w:numPr>
+              <w:spacing w:lineRule="auto" w:line="240" w:before="0" w:after="0"/>
+              <w:jc w:val="center"/>
+              <w:rPr>
+                <w:b/>
+                <w:b/>
+                <w:bCs/>
+              </w:rPr>
+            </w:pPr>
+            <w:r>
+              <w:rPr>
+                <w:rFonts w:eastAsia="宋体" w:cs="Arial" w:ascii="Arial" w:hAnsi="Arial" w:eastAsiaTheme="minorEastAsia"/>
+                <w:b/>
+                <w:bCs/>
+                <w:sz w:val="20"/>
+                <w:szCs w:val="24"/>
+                <w:lang w:eastAsia="zh-CN"/>
+              </w:rPr>
+              <w:t>Review Comment</w:t>
+            </w:r>
+          </w:p>
+        </w:tc>
+        <w:tc>
+          <w:tcPr>
+            <w:tcW w:w="5487" w:type="dxa"/>
+            <w:tcBorders/>
+            <w:shd w:color="auto" w:fill="BFB1D0" w:themeFill="accent4" w:themeFillTint="7f" w:val="clear"/>
+            <w:tcMar>
+              <w:left w:w="107" w:type="dxa"/>
+            </w:tcMar>
+            <w:vAlign w:val="center"/>
+          </w:tcPr>
+          <w:p>
+            <w:pPr>
+              <w:pStyle w:val="Normal"/>
+              <w:numPr>
+                <w:ilvl w:val="0"/>
+                <w:numId w:val="1"/>
+              </w:numPr>
+              <w:spacing w:lineRule="auto" w:line="240" w:before="0" w:after="0"/>
+              <w:jc w:val="center"/>
+              <w:cnfStyle w:val="000000100000" w:firstRow="0" w:lastRow="0" w:firstColumn="0" w:lastColumn="0" w:oddVBand="0" w:evenVBand="0" w:oddHBand="1" w:evenHBand="0" w:firstRowFirstColumn="0" w:firstRowLastColumn="0" w:lastRowFirstColumn="0" w:lastRowLastColumn="0"/>
+              <w:rPr/>
+            </w:pPr>
+            <w:r>
+              <w:rPr>
+                <w:rFonts w:cs="Arial" w:ascii="Arial" w:hAnsi="Arial"/>
+                <w:sz w:val="20"/>
+                <w:szCs w:val="24"/>
+                <w:lang w:eastAsia="zh-CN"/>
+              </w:rPr>
+              <w:t>Good</w:t>
+            </w:r>
+          </w:p>
+        </w:tc>
+      </w:tr>
+      <w:tr>
+        <w:trPr>
+          <w:trHeight w:val="489" w:hRule="atLeast"/>
+        </w:trPr>
+        <w:tc>
+          <w:tcPr>
+            <w:tcW w:w="3368" w:type="dxa"/>
+            <w:cnfStyle w:val="001000000000" w:firstRow="0" w:lastRow="0" w:firstColumn="1" w:lastColumn="0" w:oddVBand="0" w:evenVBand="0" w:oddHBand="0" w:evenHBand="0" w:firstRowFirstColumn="0" w:firstRowLastColumn="0" w:lastRowFirstColumn="0" w:lastRowLastColumn="0"/>
+            <w:tcBorders/>
+            <w:shd w:color="auto" w:fill="DFD8E8" w:themeFill="accent4" w:themeFillTint="3f" w:val="clear"/>
+            <w:tcMar>
+              <w:left w:w="107" w:type="dxa"/>
+            </w:tcMar>
+            <w:vAlign w:val="center"/>
+          </w:tcPr>
+          <w:p>
+            <w:pPr>
+              <w:pStyle w:val="Normal"/>
+              <w:numPr>
+                <w:ilvl w:val="0"/>
+                <w:numId w:val="1"/>
+              </w:numPr>
+              <w:spacing w:lineRule="auto" w:line="240" w:before="0" w:after="0"/>
+              <w:jc w:val="center"/>
+              <w:rPr>
+                <w:b/>
+                <w:b/>
+                <w:bCs/>
+              </w:rPr>
+            </w:pPr>
+            <w:r>
+              <w:rPr>
+                <w:rFonts w:eastAsia="宋体" w:cs="Arial" w:ascii="Arial" w:hAnsi="Arial" w:eastAsiaTheme="minorEastAsia"/>
+                <w:b/>
+                <w:bCs/>
+                <w:sz w:val="20"/>
+                <w:szCs w:val="24"/>
+                <w:lang w:eastAsia="zh-CN"/>
+              </w:rPr>
+              <w:t>Code Comments</w:t>
+            </w:r>
+          </w:p>
+          <w:p>
+            <w:pPr>
+              <w:pStyle w:val="Normal"/>
+              <w:numPr>
+                <w:ilvl w:val="0"/>
+                <w:numId w:val="1"/>
+              </w:numPr>
+              <w:spacing w:lineRule="auto" w:line="240" w:before="0" w:after="0"/>
+              <w:jc w:val="center"/>
+              <w:rPr>
+                <w:b/>
+                <w:b/>
+                <w:bCs/>
+              </w:rPr>
+            </w:pPr>
+            <w:r>
+              <w:rPr>
+                <w:rFonts w:eastAsia="宋体" w:cs="Arial" w:ascii="Arial" w:hAnsi="Arial" w:eastAsiaTheme="minorEastAsia"/>
+                <w:b/>
+                <w:bCs/>
+                <w:sz w:val="20"/>
+                <w:szCs w:val="24"/>
+                <w:lang w:eastAsia="zh-CN"/>
+              </w:rPr>
+              <w:t>(</w:t>
+            </w:r>
+            <w:r>
+              <w:rPr>
+                <w:rFonts w:ascii="Arial" w:hAnsi="Arial" w:cs="Arial"/>
+                <w:b/>
+                <w:bCs/>
+                <w:sz w:val="20"/>
+                <w:szCs w:val="24"/>
+                <w:lang w:eastAsia="zh-CN"/>
+              </w:rPr>
+              <w:t>代码注释合格</w:t>
+            </w:r>
+            <w:r>
+              <w:rPr>
+                <w:rFonts w:eastAsia="宋体" w:cs="Arial" w:ascii="Arial" w:hAnsi="Arial" w:eastAsiaTheme="minorEastAsia"/>
+                <w:b/>
+                <w:bCs/>
+                <w:sz w:val="20"/>
+                <w:szCs w:val="24"/>
+                <w:lang w:eastAsia="zh-CN"/>
+              </w:rPr>
+              <w:t>) (5%)</w:t>
+            </w:r>
+          </w:p>
+        </w:tc>
+        <w:tc>
+          <w:tcPr>
+            <w:tcW w:w="5487" w:type="dxa"/>
+            <w:tcBorders/>
+            <w:shd w:color="auto" w:fill="DFD8E8" w:themeFill="accent4" w:themeFillTint="3f" w:val="clear"/>
+            <w:tcMar>
+              <w:left w:w="107" w:type="dxa"/>
+            </w:tcMar>
+            <w:vAlign w:val="center"/>
+          </w:tcPr>
+          <w:p>
+            <w:pPr>
+              <w:pStyle w:val="Normal"/>
+              <w:numPr>
+                <w:ilvl w:val="0"/>
+                <w:numId w:val="1"/>
+              </w:numPr>
+              <w:spacing w:lineRule="auto" w:line="240" w:before="0" w:after="0"/>
+              <w:jc w:val="center"/>
+              <w:cnfStyle w:val="000000000000" w:firstRow="0" w:lastRow="0" w:firstColumn="0" w:lastColumn="0" w:oddVBand="0" w:evenVBand="0" w:oddHBand="0" w:evenHBand="0" w:firstRowFirstColumn="0" w:firstRowLastColumn="0" w:lastRowFirstColumn="0" w:lastRowLastColumn="0"/>
+              <w:rPr/>
+            </w:pPr>
+            <w:r>
+              <w:rPr>
+                <w:rFonts w:cs="Arial" w:ascii="Arial" w:hAnsi="Arial"/>
+                <w:sz w:val="20"/>
+                <w:szCs w:val="24"/>
+                <w:lang w:eastAsia="zh-CN"/>
+              </w:rPr>
+              <w:t>5</w:t>
+            </w:r>
+          </w:p>
+        </w:tc>
+      </w:tr>
+      <w:tr>
+        <w:trPr>
+          <w:trHeight w:val="489" w:hRule="atLeast"/>
+          <w:cnfStyle w:val="000000100000" w:firstRow="0" w:lastRow="0" w:firstColumn="0" w:lastColumn="0" w:oddVBand="0" w:evenVBand="0" w:oddHBand="1" w:evenHBand="0" w:firstRowFirstColumn="0" w:firstRowLastColumn="0" w:lastRowFirstColumn="0" w:lastRowLastColumn="0"/>
+        </w:trPr>
+        <w:tc>
+          <w:tcPr>
+            <w:tcW w:w="3368" w:type="dxa"/>
+            <w:cnfStyle w:val="001000000000" w:firstRow="0" w:lastRow="0" w:firstColumn="1" w:lastColumn="0" w:oddVBand="0" w:evenVBand="0" w:oddHBand="0" w:evenHBand="0" w:firstRowFirstColumn="0" w:firstRowLastColumn="0" w:lastRowFirstColumn="0" w:lastRowLastColumn="0"/>
+            <w:tcBorders/>
+            <w:shd w:color="auto" w:fill="BFB1D0" w:themeFill="accent4" w:themeFillTint="7f" w:val="clear"/>
+            <w:tcMar>
+              <w:left w:w="107" w:type="dxa"/>
+            </w:tcMar>
+            <w:vAlign w:val="center"/>
+          </w:tcPr>
+          <w:p>
+            <w:pPr>
+              <w:pStyle w:val="Normal"/>
+              <w:numPr>
+                <w:ilvl w:val="0"/>
+                <w:numId w:val="1"/>
+              </w:numPr>
+              <w:spacing w:lineRule="auto" w:line="240" w:before="0" w:after="0"/>
+              <w:jc w:val="center"/>
+              <w:rPr>
+                <w:b/>
+                <w:b/>
+                <w:bCs/>
+              </w:rPr>
+            </w:pPr>
+            <w:r>
+              <w:rPr>
+                <w:rFonts w:eastAsia="宋体" w:cs="Arial" w:ascii="Arial" w:hAnsi="Arial" w:eastAsiaTheme="minorEastAsia"/>
+                <w:b/>
+                <w:bCs/>
+                <w:sz w:val="20"/>
+                <w:szCs w:val="24"/>
+                <w:lang w:eastAsia="zh-CN"/>
+              </w:rPr>
+              <w:t>Review Comment</w:t>
+            </w:r>
+          </w:p>
+        </w:tc>
+        <w:tc>
+          <w:tcPr>
+            <w:tcW w:w="5487" w:type="dxa"/>
+            <w:tcBorders/>
+            <w:shd w:color="auto" w:fill="BFB1D0" w:themeFill="accent4" w:themeFillTint="7f" w:val="clear"/>
+            <w:tcMar>
+              <w:left w:w="107" w:type="dxa"/>
+            </w:tcMar>
+            <w:vAlign w:val="center"/>
+          </w:tcPr>
+          <w:p>
+            <w:pPr>
+              <w:pStyle w:val="Normal"/>
+              <w:numPr>
+                <w:ilvl w:val="0"/>
+                <w:numId w:val="1"/>
+              </w:numPr>
+              <w:spacing w:lineRule="auto" w:line="240" w:before="0" w:after="0"/>
+              <w:jc w:val="center"/>
+              <w:cnfStyle w:val="000000100000" w:firstRow="0" w:lastRow="0" w:firstColumn="0" w:lastColumn="0" w:oddVBand="0" w:evenVBand="0" w:oddHBand="1" w:evenHBand="0" w:firstRowFirstColumn="0" w:firstRowLastColumn="0" w:lastRowFirstColumn="0" w:lastRowLastColumn="0"/>
+              <w:rPr/>
+            </w:pPr>
+            <w:r>
+              <w:rPr>
+                <w:rFonts w:cs="Arial" w:ascii="Arial" w:hAnsi="Arial"/>
+                <w:sz w:val="20"/>
+                <w:szCs w:val="24"/>
+                <w:lang w:eastAsia="zh-CN"/>
+              </w:rPr>
+              <w:t>Enough comments</w:t>
+            </w:r>
+          </w:p>
+        </w:tc>
+      </w:tr>
+      <w:tr>
+        <w:trPr>
+          <w:trHeight w:val="489" w:hRule="atLeast"/>
+        </w:trPr>
+        <w:tc>
+          <w:tcPr>
+            <w:tcW w:w="3368" w:type="dxa"/>
+            <w:cnfStyle w:val="001000000000" w:firstRow="0" w:lastRow="0" w:firstColumn="1" w:lastColumn="0" w:oddVBand="0" w:evenVBand="0" w:oddHBand="0" w:evenHBand="0" w:firstRowFirstColumn="0" w:firstRowLastColumn="0" w:lastRowFirstColumn="0" w:lastRowLastColumn="0"/>
+            <w:tcBorders/>
+            <w:shd w:color="auto" w:fill="DFD8E8" w:themeFill="accent4" w:themeFillTint="3f" w:val="clear"/>
+            <w:tcMar>
+              <w:left w:w="107" w:type="dxa"/>
+            </w:tcMar>
+            <w:vAlign w:val="center"/>
+          </w:tcPr>
+          <w:p>
+            <w:pPr>
+              <w:pStyle w:val="Normal"/>
+              <w:numPr>
+                <w:ilvl w:val="0"/>
+                <w:numId w:val="1"/>
+              </w:numPr>
+              <w:spacing w:lineRule="auto" w:line="240" w:before="0" w:after="0"/>
+              <w:jc w:val="center"/>
+              <w:rPr>
+                <w:b/>
+                <w:b/>
+                <w:bCs/>
+              </w:rPr>
+            </w:pPr>
+            <w:r>
+              <w:rPr>
+                <w:rFonts w:eastAsia="宋体" w:cs="Arial" w:ascii="Arial" w:hAnsi="Arial" w:eastAsiaTheme="minorEastAsia"/>
+                <w:b/>
+                <w:bCs/>
+                <w:sz w:val="20"/>
+                <w:szCs w:val="24"/>
+                <w:lang w:eastAsia="zh-CN"/>
+              </w:rPr>
+              <w:t>Other Coding Style and efficiency (</w:t>
+            </w:r>
+            <w:r>
+              <w:rPr>
+                <w:rFonts w:ascii="Arial" w:hAnsi="Arial" w:cs="Arial"/>
+                <w:b/>
+                <w:bCs/>
+                <w:sz w:val="20"/>
+                <w:szCs w:val="24"/>
+                <w:lang w:eastAsia="zh-CN"/>
+              </w:rPr>
+              <w:t>代码运行效率</w:t>
+            </w:r>
+            <w:r>
+              <w:rPr>
+                <w:rFonts w:eastAsia="宋体" w:cs="Arial" w:ascii="Arial" w:hAnsi="Arial" w:eastAsiaTheme="minorEastAsia"/>
+                <w:b/>
+                <w:bCs/>
+                <w:sz w:val="20"/>
+                <w:szCs w:val="24"/>
+                <w:lang w:eastAsia="zh-CN"/>
+              </w:rPr>
+              <w:t>) (10%)</w:t>
+            </w:r>
+          </w:p>
+        </w:tc>
+        <w:tc>
+          <w:tcPr>
+            <w:tcW w:w="5487" w:type="dxa"/>
+            <w:tcBorders/>
+            <w:shd w:color="auto" w:fill="DFD8E8" w:themeFill="accent4" w:themeFillTint="3f" w:val="clear"/>
+            <w:tcMar>
+              <w:left w:w="107" w:type="dxa"/>
+            </w:tcMar>
+            <w:vAlign w:val="center"/>
+          </w:tcPr>
+          <w:p>
+            <w:pPr>
+              <w:pStyle w:val="Normal"/>
+              <w:numPr>
+                <w:ilvl w:val="0"/>
+                <w:numId w:val="1"/>
+              </w:numPr>
+              <w:spacing w:lineRule="auto" w:line="240" w:before="0" w:after="0"/>
+              <w:jc w:val="center"/>
+              <w:cnfStyle w:val="000000000000" w:firstRow="0" w:lastRow="0" w:firstColumn="0" w:lastColumn="0" w:oddVBand="0" w:evenVBand="0" w:oddHBand="0" w:evenHBand="0" w:firstRowFirstColumn="0" w:firstRowLastColumn="0" w:lastRowFirstColumn="0" w:lastRowLastColumn="0"/>
+              <w:rPr/>
+            </w:pPr>
+            <w:r>
+              <w:rPr>
+                <w:rFonts w:cs="Arial" w:ascii="Arial" w:hAnsi="Arial"/>
+                <w:sz w:val="20"/>
+                <w:szCs w:val="24"/>
+                <w:lang w:eastAsia="zh-CN"/>
+              </w:rPr>
+              <w:t>10</w:t>
+            </w:r>
+          </w:p>
+        </w:tc>
+      </w:tr>
+      <w:tr>
+        <w:trPr>
+          <w:trHeight w:val="489" w:hRule="atLeast"/>
+          <w:cnfStyle w:val="000000100000" w:firstRow="0" w:lastRow="0" w:firstColumn="0" w:lastColumn="0" w:oddVBand="0" w:evenVBand="0" w:oddHBand="1" w:evenHBand="0" w:firstRowFirstColumn="0" w:firstRowLastColumn="0" w:lastRowFirstColumn="0" w:lastRowLastColumn="0"/>
+        </w:trPr>
+        <w:tc>
+          <w:tcPr>
+            <w:tcW w:w="3368" w:type="dxa"/>
+            <w:cnfStyle w:val="001000000000" w:firstRow="0" w:lastRow="0" w:firstColumn="1" w:lastColumn="0" w:oddVBand="0" w:evenVBand="0" w:oddHBand="0" w:evenHBand="0" w:firstRowFirstColumn="0" w:firstRowLastColumn="0" w:lastRowFirstColumn="0" w:lastRowLastColumn="0"/>
+            <w:tcBorders/>
+            <w:shd w:color="auto" w:fill="BFB1D0" w:themeFill="accent4" w:themeFillTint="7f" w:val="clear"/>
+            <w:tcMar>
+              <w:left w:w="107" w:type="dxa"/>
+            </w:tcMar>
+            <w:vAlign w:val="center"/>
+          </w:tcPr>
+          <w:p>
+            <w:pPr>
+              <w:pStyle w:val="Normal"/>
+              <w:numPr>
+                <w:ilvl w:val="0"/>
+                <w:numId w:val="1"/>
+              </w:numPr>
+              <w:spacing w:lineRule="auto" w:line="240" w:before="0" w:after="0"/>
+              <w:jc w:val="center"/>
+              <w:rPr>
+                <w:b/>
+                <w:b/>
+                <w:bCs/>
+              </w:rPr>
+            </w:pPr>
+            <w:r>
+              <w:rPr>
+                <w:rFonts w:eastAsia="宋体" w:cs="Arial" w:ascii="Arial" w:hAnsi="Arial" w:eastAsiaTheme="minorEastAsia"/>
+                <w:b/>
+                <w:bCs/>
+                <w:sz w:val="20"/>
+                <w:szCs w:val="24"/>
+                <w:lang w:eastAsia="zh-CN"/>
+              </w:rPr>
+              <w:t>Review Comment</w:t>
+            </w:r>
+          </w:p>
+        </w:tc>
+        <w:tc>
+          <w:tcPr>
+            <w:tcW w:w="5487" w:type="dxa"/>
+            <w:tcBorders/>
+            <w:shd w:color="auto" w:fill="BFB1D0" w:themeFill="accent4" w:themeFillTint="7f" w:val="clear"/>
+            <w:tcMar>
+              <w:left w:w="107" w:type="dxa"/>
+            </w:tcMar>
+            <w:vAlign w:val="center"/>
+          </w:tcPr>
+          <w:p>
+            <w:pPr>
+              <w:pStyle w:val="Normal"/>
+              <w:numPr>
+                <w:ilvl w:val="0"/>
+                <w:numId w:val="1"/>
+              </w:numPr>
+              <w:spacing w:lineRule="auto" w:line="240" w:before="0" w:after="0"/>
+              <w:jc w:val="center"/>
+              <w:cnfStyle w:val="000000100000" w:firstRow="0" w:lastRow="0" w:firstColumn="0" w:lastColumn="0" w:oddVBand="0" w:evenVBand="0" w:oddHBand="1" w:evenHBand="0" w:firstRowFirstColumn="0" w:firstRowLastColumn="0" w:lastRowFirstColumn="0" w:lastRowLastColumn="0"/>
+              <w:rPr/>
+            </w:pPr>
+            <w:r>
+              <w:rPr>
+                <w:rFonts w:cs="Arial" w:ascii="Arial" w:hAnsi="Arial"/>
+                <w:sz w:val="20"/>
+                <w:szCs w:val="24"/>
+                <w:lang w:eastAsia="zh-CN"/>
+              </w:rPr>
+              <w:t>Very efficient algorithm</w:t>
+            </w:r>
+          </w:p>
+        </w:tc>
+      </w:tr>
+      <w:tr>
+        <w:trPr>
+          <w:trHeight w:val="489" w:hRule="atLeast"/>
+        </w:trPr>
+        <w:tc>
+          <w:tcPr>
+            <w:tcW w:w="3368" w:type="dxa"/>
+            <w:cnfStyle w:val="001000000000" w:firstRow="0" w:lastRow="0" w:firstColumn="1" w:lastColumn="0" w:oddVBand="0" w:evenVBand="0" w:oddHBand="0" w:evenHBand="0" w:firstRowFirstColumn="0" w:firstRowLastColumn="0" w:lastRowFirstColumn="0" w:lastRowLastColumn="0"/>
+            <w:tcBorders/>
+            <w:shd w:color="auto" w:fill="DFD8E8" w:themeFill="accent4" w:themeFillTint="3f" w:val="clear"/>
+            <w:tcMar>
+              <w:left w:w="107" w:type="dxa"/>
+            </w:tcMar>
+            <w:vAlign w:val="center"/>
+          </w:tcPr>
+          <w:p>
+            <w:pPr>
+              <w:pStyle w:val="Normal"/>
+              <w:numPr>
+                <w:ilvl w:val="0"/>
+                <w:numId w:val="1"/>
+              </w:numPr>
+              <w:spacing w:lineRule="auto" w:line="240" w:before="0" w:after="0"/>
+              <w:jc w:val="center"/>
+              <w:rPr>
+                <w:b/>
+                <w:b/>
+                <w:bCs/>
+              </w:rPr>
+            </w:pPr>
+            <w:r>
+              <w:rPr>
+                <w:rFonts w:eastAsia="宋体" w:cs="Arial" w:ascii="Arial" w:hAnsi="Arial" w:eastAsiaTheme="minorEastAsia"/>
+                <w:b/>
+                <w:bCs/>
+                <w:sz w:val="20"/>
+                <w:szCs w:val="24"/>
+                <w:lang w:eastAsia="zh-CN"/>
+              </w:rPr>
+              <w:t>OOP Design Style</w:t>
+            </w:r>
+          </w:p>
+          <w:p>
+            <w:pPr>
+              <w:pStyle w:val="Normal"/>
+              <w:numPr>
+                <w:ilvl w:val="0"/>
+                <w:numId w:val="1"/>
+              </w:numPr>
+              <w:spacing w:lineRule="auto" w:line="240" w:before="0" w:after="0"/>
+              <w:jc w:val="center"/>
+              <w:rPr>
+                <w:b/>
+                <w:b/>
+                <w:bCs/>
+              </w:rPr>
+            </w:pPr>
+            <w:r>
+              <w:rPr>
+                <w:rFonts w:eastAsia="宋体" w:cs="Arial" w:ascii="Arial" w:hAnsi="Arial" w:eastAsiaTheme="minorEastAsia"/>
+                <w:b/>
+                <w:bCs/>
+                <w:sz w:val="20"/>
+                <w:szCs w:val="24"/>
+                <w:lang w:eastAsia="zh-CN"/>
+              </w:rPr>
+              <w:t>(15%)</w:t>
+            </w:r>
+          </w:p>
+        </w:tc>
+        <w:tc>
+          <w:tcPr>
+            <w:tcW w:w="5487" w:type="dxa"/>
+            <w:tcBorders/>
+            <w:shd w:color="auto" w:fill="DFD8E8" w:themeFill="accent4" w:themeFillTint="3f" w:val="clear"/>
+            <w:tcMar>
+              <w:left w:w="107" w:type="dxa"/>
+            </w:tcMar>
+            <w:vAlign w:val="center"/>
+          </w:tcPr>
+          <w:p>
+            <w:pPr>
+              <w:pStyle w:val="Normal"/>
+              <w:numPr>
+                <w:ilvl w:val="0"/>
+                <w:numId w:val="1"/>
+              </w:numPr>
+              <w:spacing w:lineRule="auto" w:line="240" w:before="0" w:after="0"/>
+              <w:jc w:val="center"/>
+              <w:cnfStyle w:val="000000000000" w:firstRow="0" w:lastRow="0" w:firstColumn="0" w:lastColumn="0" w:oddVBand="0" w:evenVBand="0" w:oddHBand="0" w:evenHBand="0" w:firstRowFirstColumn="0" w:firstRowLastColumn="0" w:lastRowFirstColumn="0" w:lastRowLastColumn="0"/>
+              <w:rPr/>
+            </w:pPr>
+            <w:r>
+              <w:rPr>
+                <w:rFonts w:cs="Arial" w:ascii="Arial" w:hAnsi="Arial"/>
+                <w:sz w:val="20"/>
+                <w:szCs w:val="24"/>
+                <w:lang w:eastAsia="zh-CN"/>
+              </w:rPr>
+              <w:t>15</w:t>
+            </w:r>
+          </w:p>
+        </w:tc>
+      </w:tr>
+      <w:tr>
+        <w:trPr>
+          <w:trHeight w:val="489" w:hRule="atLeast"/>
+          <w:cnfStyle w:val="000000100000" w:firstRow="0" w:lastRow="0" w:firstColumn="0" w:lastColumn="0" w:oddVBand="0" w:evenVBand="0" w:oddHBand="1" w:evenHBand="0" w:firstRowFirstColumn="0" w:firstRowLastColumn="0" w:lastRowFirstColumn="0" w:lastRowLastColumn="0"/>
+        </w:trPr>
+        <w:tc>
+          <w:tcPr>
+            <w:tcW w:w="3368" w:type="dxa"/>
+            <w:cnfStyle w:val="001000000000" w:firstRow="0" w:lastRow="0" w:firstColumn="1" w:lastColumn="0" w:oddVBand="0" w:evenVBand="0" w:oddHBand="0" w:evenHBand="0" w:firstRowFirstColumn="0" w:firstRowLastColumn="0" w:lastRowFirstColumn="0" w:lastRowLastColumn="0"/>
+            <w:tcBorders/>
+            <w:shd w:color="auto" w:fill="BFB1D0" w:themeFill="accent4" w:themeFillTint="7f" w:val="clear"/>
+            <w:tcMar>
+              <w:left w:w="107" w:type="dxa"/>
+            </w:tcMar>
+            <w:vAlign w:val="center"/>
+          </w:tcPr>
+          <w:p>
+            <w:pPr>
+              <w:pStyle w:val="Normal"/>
+              <w:numPr>
+                <w:ilvl w:val="0"/>
+                <w:numId w:val="1"/>
+              </w:numPr>
+              <w:spacing w:lineRule="auto" w:line="240" w:before="0" w:after="0"/>
+              <w:jc w:val="center"/>
+              <w:rPr>
+                <w:b/>
+                <w:b/>
+                <w:bCs/>
+              </w:rPr>
+            </w:pPr>
+            <w:r>
+              <w:rPr>
+                <w:rFonts w:eastAsia="宋体" w:cs="Arial" w:ascii="Arial" w:hAnsi="Arial" w:eastAsiaTheme="minorEastAsia"/>
+                <w:b/>
+                <w:bCs/>
+                <w:sz w:val="20"/>
+                <w:szCs w:val="24"/>
+                <w:lang w:eastAsia="zh-CN"/>
+              </w:rPr>
+              <w:t>Review Comment</w:t>
+            </w:r>
+          </w:p>
+        </w:tc>
+        <w:tc>
+          <w:tcPr>
+            <w:tcW w:w="5487" w:type="dxa"/>
+            <w:tcBorders/>
+            <w:shd w:color="auto" w:fill="BFB1D0" w:themeFill="accent4" w:themeFillTint="7f" w:val="clear"/>
+            <w:tcMar>
+              <w:left w:w="107" w:type="dxa"/>
+            </w:tcMar>
+            <w:vAlign w:val="center"/>
+          </w:tcPr>
+          <w:p>
+            <w:pPr>
+              <w:pStyle w:val="Normal"/>
+              <w:numPr>
+                <w:ilvl w:val="0"/>
+                <w:numId w:val="1"/>
+              </w:numPr>
+              <w:spacing w:lineRule="auto" w:line="240" w:before="0" w:after="0"/>
+              <w:jc w:val="center"/>
+              <w:cnfStyle w:val="000000100000" w:firstRow="0" w:lastRow="0" w:firstColumn="0" w:lastColumn="0" w:oddVBand="0" w:evenVBand="0" w:oddHBand="1" w:evenHBand="0" w:firstRowFirstColumn="0" w:firstRowLastColumn="0" w:lastRowFirstColumn="0" w:lastRowLastColumn="0"/>
+              <w:rPr/>
+            </w:pPr>
+            <w:r>
+              <w:rPr>
+                <w:rFonts w:cs="Arial" w:ascii="Arial" w:hAnsi="Arial"/>
+                <w:sz w:val="20"/>
+                <w:szCs w:val="24"/>
+                <w:lang w:eastAsia="zh-CN"/>
+              </w:rPr>
+              <w:t>Good</w:t>
+            </w:r>
+          </w:p>
+        </w:tc>
+      </w:tr>
+      <w:tr>
+        <w:trPr>
+          <w:trHeight w:val="489" w:hRule="atLeast"/>
+        </w:trPr>
+        <w:tc>
+          <w:tcPr>
+            <w:tcW w:w="3368" w:type="dxa"/>
+            <w:cnfStyle w:val="001000000000" w:firstRow="0" w:lastRow="0" w:firstColumn="1" w:lastColumn="0" w:oddVBand="0" w:evenVBand="0" w:oddHBand="0" w:evenHBand="0" w:firstRowFirstColumn="0" w:firstRowLastColumn="0" w:lastRowFirstColumn="0" w:lastRowLastColumn="0"/>
+            <w:tcBorders/>
+            <w:shd w:color="auto" w:fill="DFD8E8" w:themeFill="accent4" w:themeFillTint="3f" w:val="clear"/>
+            <w:tcMar>
+              <w:left w:w="107" w:type="dxa"/>
+            </w:tcMar>
+            <w:vAlign w:val="center"/>
+          </w:tcPr>
+          <w:p>
+            <w:pPr>
+              <w:pStyle w:val="Normal"/>
+              <w:numPr>
+                <w:ilvl w:val="0"/>
+                <w:numId w:val="1"/>
+              </w:numPr>
+              <w:spacing w:lineRule="auto" w:line="240" w:before="0" w:after="0"/>
+              <w:jc w:val="center"/>
+              <w:rPr>
+                <w:b/>
+                <w:b/>
+                <w:bCs/>
+              </w:rPr>
+            </w:pPr>
+            <w:r>
+              <w:rPr>
+                <w:rFonts w:eastAsia="宋体" w:cs="Arial" w:ascii="Arial" w:hAnsi="Arial" w:eastAsiaTheme="minorEastAsia"/>
+                <w:b/>
+                <w:bCs/>
+                <w:sz w:val="20"/>
+                <w:szCs w:val="24"/>
+                <w:lang w:eastAsia="zh-CN"/>
+              </w:rPr>
+              <w:t>Total Score (up to 100)</w:t>
+            </w:r>
+          </w:p>
+        </w:tc>
+        <w:tc>
+          <w:tcPr>
+            <w:tcW w:w="5487" w:type="dxa"/>
+            <w:tcBorders/>
+            <w:shd w:color="auto" w:fill="DFD8E8" w:themeFill="accent4" w:themeFillTint="3f" w:val="clear"/>
+            <w:tcMar>
+              <w:left w:w="107" w:type="dxa"/>
+            </w:tcMar>
+            <w:vAlign w:val="center"/>
+          </w:tcPr>
+          <w:p>
+            <w:pPr>
+              <w:pStyle w:val="Normal"/>
+              <w:numPr>
+                <w:ilvl w:val="0"/>
+                <w:numId w:val="1"/>
+              </w:numPr>
+              <w:spacing w:lineRule="auto" w:line="240" w:before="0" w:after="0"/>
+              <w:jc w:val="center"/>
+              <w:cnfStyle w:val="000000000000" w:firstRow="0" w:lastRow="0" w:firstColumn="0" w:lastColumn="0" w:oddVBand="0" w:evenVBand="0" w:oddHBand="0" w:evenHBand="0" w:firstRowFirstColumn="0" w:firstRowLastColumn="0" w:lastRowFirstColumn="0" w:lastRowLastColumn="0"/>
+              <w:rPr/>
+            </w:pPr>
+            <w:r>
+              <w:rPr>
+                <w:rFonts w:cs="Arial" w:ascii="Arial" w:hAnsi="Arial"/>
+                <w:sz w:val="20"/>
+                <w:szCs w:val="24"/>
+                <w:lang w:eastAsia="zh-CN"/>
+              </w:rPr>
+              <w:t>100</w:t>
+            </w:r>
+          </w:p>
+        </w:tc>
+      </w:tr>
+      <w:tr>
+        <w:trPr>
+          <w:trHeight w:val="490" w:hRule="atLeast"/>
+          <w:cnfStyle w:val="000000100000" w:firstRow="0" w:lastRow="0" w:firstColumn="0" w:lastColumn="0" w:oddVBand="0" w:evenVBand="0" w:oddHBand="1" w:evenHBand="0" w:firstRowFirstColumn="0" w:firstRowLastColumn="0" w:lastRowFirstColumn="0" w:lastRowLastColumn="0"/>
+        </w:trPr>
+        <w:tc>
+          <w:tcPr>
+            <w:tcW w:w="3368" w:type="dxa"/>
+            <w:cnfStyle w:val="001000000000" w:firstRow="0" w:lastRow="0" w:firstColumn="1" w:lastColumn="0" w:oddVBand="0" w:evenVBand="0" w:oddHBand="0" w:evenHBand="0" w:firstRowFirstColumn="0" w:firstRowLastColumn="0" w:lastRowFirstColumn="0" w:lastRowLastColumn="0"/>
+            <w:tcBorders/>
+            <w:shd w:color="auto" w:fill="BFB1D0" w:themeFill="accent4" w:themeFillTint="7f" w:val="clear"/>
+            <w:tcMar>
+              <w:left w:w="107" w:type="dxa"/>
+            </w:tcMar>
+            <w:vAlign w:val="center"/>
+          </w:tcPr>
+          <w:p>
+            <w:pPr>
+              <w:pStyle w:val="Normal"/>
+              <w:numPr>
+                <w:ilvl w:val="0"/>
+                <w:numId w:val="1"/>
+              </w:numPr>
+              <w:spacing w:lineRule="auto" w:line="240" w:before="0" w:after="0"/>
+              <w:jc w:val="center"/>
+              <w:rPr>
+                <w:b/>
+                <w:b/>
+                <w:bCs/>
+              </w:rPr>
+            </w:pPr>
+            <w:r>
+              <w:rPr>
+                <w:rFonts w:eastAsia="宋体" w:cs="Arial" w:ascii="Arial" w:hAnsi="Arial" w:eastAsiaTheme="minorEastAsia"/>
+                <w:b/>
+                <w:bCs/>
+                <w:sz w:val="20"/>
+                <w:szCs w:val="24"/>
+                <w:lang w:eastAsia="zh-CN"/>
+              </w:rPr>
+              <w:t>Overall Review Comments</w:t>
+            </w:r>
+          </w:p>
+        </w:tc>
+        <w:tc>
+          <w:tcPr>
+            <w:tcW w:w="5487" w:type="dxa"/>
+            <w:tcBorders/>
+            <w:shd w:color="auto" w:fill="BFB1D0" w:themeFill="accent4" w:themeFillTint="7f" w:val="clear"/>
+            <w:tcMar>
+              <w:left w:w="107" w:type="dxa"/>
+            </w:tcMar>
+            <w:vAlign w:val="center"/>
+          </w:tcPr>
+          <w:p>
+            <w:pPr>
+              <w:pStyle w:val="Normal"/>
+              <w:numPr>
+                <w:ilvl w:val="0"/>
+                <w:numId w:val="1"/>
+              </w:numPr>
+              <w:spacing w:lineRule="auto" w:line="240" w:before="0" w:after="0"/>
+              <w:jc w:val="center"/>
+              <w:cnfStyle w:val="000000100000" w:firstRow="0" w:lastRow="0" w:firstColumn="0" w:lastColumn="0" w:oddVBand="0" w:evenVBand="0" w:oddHBand="1" w:evenHBand="0" w:firstRowFirstColumn="0" w:firstRowLastColumn="0" w:lastRowFirstColumn="0" w:lastRowLastColumn="0"/>
+              <w:rPr>
+                <w:rFonts w:ascii="Arial" w:hAnsi="Arial" w:cs="Arial"/>
+                <w:sz w:val="20"/>
+                <w:szCs w:val="24"/>
+                <w:lang w:eastAsia="zh-CN"/>
+              </w:rPr>
+            </w:pPr>
+            <w:bookmarkStart w:id="2" w:name="_GoBack1"/>
+            <w:bookmarkStart w:id="3" w:name="_GoBack1"/>
+            <w:bookmarkEnd w:id="3"/>
+            <w:r>
+              <w:rPr>
+                <w:rFonts w:cs="Arial" w:ascii="Arial" w:hAnsi="Arial"/>
+                <w:sz w:val="20"/>
+                <w:szCs w:val="24"/>
+                <w:lang w:eastAsia="zh-CN"/>
+              </w:rPr>
+            </w:r>
+          </w:p>
+        </w:tc>
+      </w:tr>
+    </w:tbl>
+    <w:p>
+      <w:pPr>
+        <w:pStyle w:val="Normal"/>
+        <w:numPr>
+          <w:ilvl w:val="0"/>
+          <w:numId w:val="1"/>
+        </w:numPr>
+        <w:rPr>
+          <w:rFonts w:ascii="Arial" w:hAnsi="Arial" w:cs="Arial"/>
+          <w:sz w:val="24"/>
+          <w:szCs w:val="24"/>
+          <w:lang w:eastAsia="zh-CN"/>
+        </w:rPr>
+      </w:pPr>
+      <w:r>
+        <w:rPr>
+          <w:rFonts w:cs="Arial" w:ascii="Arial" w:hAnsi="Arial"/>
+          <w:sz w:val="24"/>
+          <w:szCs w:val="24"/>
+          <w:lang w:eastAsia="zh-CN"/>
+        </w:rPr>
+      </w:r>
+    </w:p>
+    <w:p>
+      <w:pPr>
+        <w:pStyle w:val="Heading1"/>
+        <w:numPr>
+          <w:ilvl w:val="0"/>
+          <w:numId w:val="1"/>
+        </w:numPr>
+        <w:rPr/>
+      </w:pPr>
+      <w:r>
+        <w:rPr/>
+        <w:t xml:space="preserve">Corresponding Revision </w:t>
+      </w:r>
+      <w:r>
+        <w:rPr/>
+        <w:t>2</w:t>
+      </w:r>
+    </w:p>
+    <w:p>
+      <w:pPr>
+        <w:pStyle w:val="Normal"/>
+        <w:numPr>
+          <w:ilvl w:val="0"/>
+          <w:numId w:val="1"/>
+        </w:numPr>
         <w:rPr/>
       </w:pPr>
       <w:r>

</xml_diff>